<commit_message>
Realizados los test del método precio() y constructor de la clase Seguro. Falta completar plan de pruebas (pruebas del constructor).
</commit_message>
<xml_diff>
--- a/P4/Plan de pruebas.docx
+++ b/P4/Plan de pruebas.docx
@@ -555,33 +555,7 @@
         <w:rPr>
           <w:lang w:val="es-ES_tradnl"/>
         </w:rPr>
-        <w:t xml:space="preserve">Método </w:t>
-      </w:r>
-      <w:proofErr w:type="gramStart"/>
-      <w:r>
-        <w:rPr>
-          <w:lang w:val="es-ES_tradnl"/>
-        </w:rPr>
-        <w:t>p</w:t>
-      </w:r>
-      <w:r>
-        <w:rPr>
-          <w:lang w:val="es-ES_tradnl"/>
-        </w:rPr>
-        <w:t>recio</w:t>
-      </w:r>
-      <w:r>
-        <w:rPr>
-          <w:lang w:val="es-ES_tradnl"/>
-        </w:rPr>
-        <w:t>(</w:t>
-      </w:r>
-      <w:proofErr w:type="gramEnd"/>
-      <w:r>
-        <w:rPr>
-          <w:lang w:val="es-ES_tradnl"/>
-        </w:rPr>
-        <w:t>)</w:t>
+        <w:t>Método precio()</w:t>
       </w:r>
     </w:p>
     <w:tbl>
@@ -592,10 +566,10 @@
       </w:tblPr>
       <w:tblGrid>
         <w:gridCol w:w="1229"/>
-        <w:gridCol w:w="2707"/>
-        <w:gridCol w:w="2570"/>
-        <w:gridCol w:w="930"/>
-        <w:gridCol w:w="1284"/>
+        <w:gridCol w:w="1945"/>
+        <w:gridCol w:w="1916"/>
+        <w:gridCol w:w="1815"/>
+        <w:gridCol w:w="1815"/>
       </w:tblGrid>
       <w:tr>
         <w:tc>
@@ -843,21 +817,7 @@
               <w:rPr>
                 <w:lang w:val="es-ES_tradnl"/>
               </w:rPr>
-              <w:t>(-</w:t>
-            </w:r>
-            <w:proofErr w:type="spellStart"/>
-            <w:r>
-              <w:rPr>
-                <w:lang w:val="es-ES_tradnl"/>
-              </w:rPr>
-              <w:t>inf</w:t>
-            </w:r>
-            <w:proofErr w:type="spellEnd"/>
-            <w:r>
-              <w:rPr>
-                <w:lang w:val="es-ES_tradnl"/>
-              </w:rPr>
-              <w:t>, actual – 3 años]</w:t>
+              <w:t>(-inf, actual – 3 años]</w:t>
             </w:r>
           </w:p>
           <w:p>
@@ -1028,28 +988,12 @@
                 <w:lang w:val="es-ES_tradnl"/>
               </w:rPr>
             </w:pPr>
-          </w:p>
-          <w:p>
-            <w:pPr>
-              <w:rPr>
-                <w:lang w:val="es-ES_tradnl"/>
-              </w:rPr>
-            </w:pPr>
-          </w:p>
-          <w:p>
-            <w:pPr>
-              <w:rPr>
-                <w:lang w:val="es-ES_tradnl"/>
-              </w:rPr>
-            </w:pPr>
-            <w:proofErr w:type="spellStart"/>
             <w:r>
               <w:rPr>
                 <w:lang w:val="es-ES_tradnl"/>
               </w:rPr>
               <w:t>Null</w:t>
             </w:r>
-            <w:proofErr w:type="spellEnd"/>
           </w:p>
         </w:tc>
         <w:tc>
@@ -1059,15 +1003,11 @@
           <w:p>
             <w:pPr>
               <w:rPr>
-                <w:b/>
-                <w:bCs/>
-                <w:lang w:val="es-ES_tradnl"/>
-              </w:rPr>
-            </w:pPr>
-            <w:r>
-              <w:rPr>
-                <w:b/>
-                <w:bCs/>
+                <w:lang w:val="es-ES_tradnl"/>
+              </w:rPr>
+            </w:pPr>
+            <w:r>
+              <w:rPr>
                 <w:lang w:val="es-ES_tradnl"/>
               </w:rPr>
               <w:t>Actual + 1 día</w:t>
@@ -1076,15 +1016,11 @@
           <w:p>
             <w:pPr>
               <w:rPr>
-                <w:b/>
-                <w:bCs/>
-                <w:lang w:val="es-ES_tradnl"/>
-              </w:rPr>
-            </w:pPr>
-            <w:r>
-              <w:rPr>
-                <w:b/>
-                <w:bCs/>
+                <w:lang w:val="es-ES_tradnl"/>
+              </w:rPr>
+            </w:pPr>
+            <w:r>
+              <w:rPr>
                 <w:lang w:val="es-ES_tradnl"/>
               </w:rPr>
               <w:t>Actual + 1 año</w:t>
@@ -1100,21 +1036,15 @@
           <w:p>
             <w:pPr>
               <w:rPr>
-                <w:b/>
-                <w:bCs/>
-                <w:lang w:val="es-ES_tradnl"/>
-              </w:rPr>
-            </w:pPr>
-            <w:proofErr w:type="spellStart"/>
-            <w:r>
-              <w:rPr>
-                <w:b/>
-                <w:bCs/>
+                <w:lang w:val="es-ES_tradnl"/>
+              </w:rPr>
+            </w:pPr>
+            <w:r>
+              <w:rPr>
                 <w:lang w:val="es-ES_tradnl"/>
               </w:rPr>
               <w:t>Null</w:t>
             </w:r>
-            <w:proofErr w:type="spellEnd"/>
           </w:p>
         </w:tc>
       </w:tr>
@@ -1131,7 +1061,6 @@
                 <w:lang w:val="es-ES_tradnl"/>
               </w:rPr>
             </w:pPr>
-            <w:proofErr w:type="spellStart"/>
             <w:r>
               <w:rPr>
                 <w:i/>
@@ -1140,7 +1069,6 @@
               </w:rPr>
               <w:t>potenciaCV</w:t>
             </w:r>
-            <w:proofErr w:type="spellEnd"/>
           </w:p>
         </w:tc>
         <w:tc>
@@ -1225,21 +1153,7 @@
               <w:rPr>
                 <w:lang w:val="es-ES_tradnl"/>
               </w:rPr>
-              <w:t xml:space="preserve">[111, </w:t>
-            </w:r>
-            <w:proofErr w:type="spellStart"/>
-            <w:r>
-              <w:rPr>
-                <w:lang w:val="es-ES_tradnl"/>
-              </w:rPr>
-              <w:t>inf</w:t>
-            </w:r>
-            <w:proofErr w:type="spellEnd"/>
-            <w:r>
-              <w:rPr>
-                <w:lang w:val="es-ES_tradnl"/>
-              </w:rPr>
-              <w:t>)</w:t>
+              <w:t>[111, inf)</w:t>
             </w:r>
           </w:p>
           <w:p>
@@ -1278,6 +1192,7 @@
               <w:rPr>
                 <w:lang w:val="es-ES_tradnl"/>
               </w:rPr>
+              <w:lastRenderedPageBreak/>
               <w:t>45</w:t>
             </w:r>
           </w:p>
@@ -1291,7 +1206,6 @@
               <w:rPr>
                 <w:lang w:val="es-ES_tradnl"/>
               </w:rPr>
-              <w:lastRenderedPageBreak/>
               <w:t>89</w:t>
             </w:r>
           </w:p>
@@ -1421,6 +1335,7 @@
               <w:rPr>
                 <w:lang w:val="es-ES_tradnl"/>
               </w:rPr>
+              <w:lastRenderedPageBreak/>
               <w:t>-30</w:t>
             </w:r>
           </w:p>
@@ -1547,14 +1462,82 @@
                 <w:lang w:val="es-ES_tradnl"/>
               </w:rPr>
             </w:pPr>
-            <w:proofErr w:type="spellStart"/>
+            <w:r>
+              <w:rPr>
+                <w:lang w:val="es-ES_tradnl"/>
+              </w:rPr>
+              <w:t>No {</w:t>
+            </w:r>
+            <w:r>
+              <w:rPr>
+                <w:lang w:val="es-ES_tradnl"/>
+              </w:rPr>
+              <w:t>TERCEROS</w:t>
+            </w:r>
+            <w:r>
+              <w:rPr>
+                <w:lang w:val="es-ES_tradnl"/>
+              </w:rPr>
+              <w:t>,</w:t>
+            </w:r>
+          </w:p>
+          <w:p>
+            <w:pPr>
+              <w:rPr>
+                <w:lang w:val="es-ES_tradnl"/>
+              </w:rPr>
+            </w:pPr>
+            <w:r>
+              <w:rPr>
+                <w:lang w:val="es-ES_tradnl"/>
+              </w:rPr>
+              <w:t>TODORIESGO</w:t>
+            </w:r>
+            <w:r>
+              <w:rPr>
+                <w:lang w:val="es-ES_tradnl"/>
+              </w:rPr>
+              <w:t>,</w:t>
+            </w:r>
+          </w:p>
+          <w:p>
+            <w:pPr>
+              <w:rPr>
+                <w:lang w:val="es-ES_tradnl"/>
+              </w:rPr>
+            </w:pPr>
+            <w:r>
+              <w:rPr>
+                <w:lang w:val="es-ES_tradnl"/>
+              </w:rPr>
+              <w:t>TERCEROSLUNAS</w:t>
+            </w:r>
+            <w:r>
+              <w:rPr>
+                <w:lang w:val="es-ES_tradnl"/>
+              </w:rPr>
+              <w:t>}</w:t>
+            </w:r>
+          </w:p>
+          <w:p>
+            <w:pPr>
+              <w:rPr>
+                <w:lang w:val="es-ES_tradnl"/>
+              </w:rPr>
+            </w:pPr>
+          </w:p>
+          <w:p>
+            <w:pPr>
+              <w:rPr>
+                <w:lang w:val="es-ES_tradnl"/>
+              </w:rPr>
+            </w:pPr>
             <w:r>
               <w:rPr>
                 <w:lang w:val="es-ES_tradnl"/>
               </w:rPr>
               <w:t>Null</w:t>
             </w:r>
-            <w:proofErr w:type="spellEnd"/>
           </w:p>
         </w:tc>
         <w:tc>
@@ -1567,14 +1550,82 @@
                 <w:lang w:val="es-ES_tradnl"/>
               </w:rPr>
             </w:pPr>
-            <w:proofErr w:type="spellStart"/>
+            <w:r>
+              <w:rPr>
+                <w:lang w:val="es-ES_tradnl"/>
+              </w:rPr>
+              <w:t>No {</w:t>
+            </w:r>
+            <w:r>
+              <w:rPr>
+                <w:lang w:val="es-ES_tradnl"/>
+              </w:rPr>
+              <w:t>TERCEROS</w:t>
+            </w:r>
+            <w:r>
+              <w:rPr>
+                <w:lang w:val="es-ES_tradnl"/>
+              </w:rPr>
+              <w:t>,</w:t>
+            </w:r>
+          </w:p>
+          <w:p>
+            <w:pPr>
+              <w:rPr>
+                <w:lang w:val="es-ES_tradnl"/>
+              </w:rPr>
+            </w:pPr>
+            <w:r>
+              <w:rPr>
+                <w:lang w:val="es-ES_tradnl"/>
+              </w:rPr>
+              <w:t>TODORIESGO</w:t>
+            </w:r>
+            <w:r>
+              <w:rPr>
+                <w:lang w:val="es-ES_tradnl"/>
+              </w:rPr>
+              <w:t>,</w:t>
+            </w:r>
+          </w:p>
+          <w:p>
+            <w:pPr>
+              <w:rPr>
+                <w:lang w:val="es-ES_tradnl"/>
+              </w:rPr>
+            </w:pPr>
+            <w:r>
+              <w:rPr>
+                <w:lang w:val="es-ES_tradnl"/>
+              </w:rPr>
+              <w:t>TERCEROSLUNAS</w:t>
+            </w:r>
+            <w:r>
+              <w:rPr>
+                <w:lang w:val="es-ES_tradnl"/>
+              </w:rPr>
+              <w:t>}</w:t>
+            </w:r>
+          </w:p>
+          <w:p>
+            <w:pPr>
+              <w:rPr>
+                <w:lang w:val="es-ES_tradnl"/>
+              </w:rPr>
+            </w:pPr>
+          </w:p>
+          <w:p>
+            <w:pPr>
+              <w:rPr>
+                <w:lang w:val="es-ES_tradnl"/>
+              </w:rPr>
+            </w:pPr>
             <w:r>
               <w:rPr>
                 <w:lang w:val="es-ES_tradnl"/>
               </w:rPr>
               <w:t>Null</w:t>
             </w:r>
-            <w:proofErr w:type="spellEnd"/>
           </w:p>
         </w:tc>
       </w:tr>
@@ -1796,6 +1847,12 @@
               </w:rPr>
               <w:t>Fecha = Actual; Potencia = 0; Cobertura = TERCEROS; Minusvalía = Verdadero</w:t>
             </w:r>
+            <w:r>
+              <w:rPr>
+                <w:lang w:val="es-ES_tradnl"/>
+              </w:rPr>
+              <w:t>; Resultado esperado = 450</w:t>
+            </w:r>
           </w:p>
           <w:p>
             <w:pPr>
@@ -1836,13 +1893,37 @@
               <w:rPr>
                 <w:lang w:val="es-ES_tradnl"/>
               </w:rPr>
-              <w:t>minusvalía</w:t>
+              <w:t>M</w:t>
+            </w:r>
+            <w:r>
+              <w:rPr>
+                <w:lang w:val="es-ES_tradnl"/>
+              </w:rPr>
+              <w:t>inusvalía</w:t>
             </w:r>
             <w:r>
               <w:rPr>
                 <w:lang w:val="es-ES_tradnl"/>
               </w:rPr>
               <w:t>=falso</w:t>
+            </w:r>
+            <w:r>
+              <w:rPr>
+                <w:lang w:val="es-ES_tradnl"/>
+              </w:rPr>
+              <w:t xml:space="preserve">; </w:t>
+            </w:r>
+            <w:r>
+              <w:rPr>
+                <w:lang w:val="es-ES_tradnl"/>
+              </w:rPr>
+              <w:t xml:space="preserve">Resultado esperado = </w:t>
+            </w:r>
+            <w:r>
+              <w:rPr>
+                <w:lang w:val="es-ES_tradnl"/>
+              </w:rPr>
+              <w:t>1200</w:t>
             </w:r>
           </w:p>
           <w:p>
@@ -1878,13 +1959,37 @@
               <w:rPr>
                 <w:lang w:val="es-ES_tradnl"/>
               </w:rPr>
-              <w:t>minusvalía</w:t>
+              <w:t>M</w:t>
+            </w:r>
+            <w:r>
+              <w:rPr>
+                <w:lang w:val="es-ES_tradnl"/>
+              </w:rPr>
+              <w:t>inusvalía</w:t>
             </w:r>
             <w:r>
               <w:rPr>
                 <w:lang w:val="es-ES_tradnl"/>
               </w:rPr>
               <w:t>=falso</w:t>
+            </w:r>
+            <w:r>
+              <w:rPr>
+                <w:lang w:val="es-ES_tradnl"/>
+              </w:rPr>
+              <w:t xml:space="preserve">; </w:t>
+            </w:r>
+            <w:r>
+              <w:rPr>
+                <w:lang w:val="es-ES_tradnl"/>
+              </w:rPr>
+              <w:t xml:space="preserve">Resultado esperado = </w:t>
+            </w:r>
+            <w:r>
+              <w:rPr>
+                <w:lang w:val="es-ES_tradnl"/>
+              </w:rPr>
+              <w:t>800</w:t>
             </w:r>
           </w:p>
           <w:p>
@@ -1920,13 +2025,37 @@
               <w:rPr>
                 <w:lang w:val="es-ES_tradnl"/>
               </w:rPr>
-              <w:t>minusvalía</w:t>
+              <w:t>M</w:t>
+            </w:r>
+            <w:r>
+              <w:rPr>
+                <w:lang w:val="es-ES_tradnl"/>
+              </w:rPr>
+              <w:t>inusvalía</w:t>
             </w:r>
             <w:r>
               <w:rPr>
                 <w:lang w:val="es-ES_tradnl"/>
               </w:rPr>
               <w:t>=falso</w:t>
+            </w:r>
+            <w:r>
+              <w:rPr>
+                <w:lang w:val="es-ES_tradnl"/>
+              </w:rPr>
+              <w:t xml:space="preserve">; </w:t>
+            </w:r>
+            <w:r>
+              <w:rPr>
+                <w:lang w:val="es-ES_tradnl"/>
+              </w:rPr>
+              <w:t xml:space="preserve">Resultado esperado = </w:t>
+            </w:r>
+            <w:r>
+              <w:rPr>
+                <w:lang w:val="es-ES_tradnl"/>
+              </w:rPr>
+              <w:t>470</w:t>
             </w:r>
           </w:p>
           <w:p>
@@ -1986,13 +2115,37 @@
               <w:rPr>
                 <w:lang w:val="es-ES_tradnl"/>
               </w:rPr>
-              <w:t>minusvalía</w:t>
+              <w:t>M</w:t>
+            </w:r>
+            <w:r>
+              <w:rPr>
+                <w:lang w:val="es-ES_tradnl"/>
+              </w:rPr>
+              <w:t>inusvalía</w:t>
             </w:r>
             <w:r>
               <w:rPr>
                 <w:lang w:val="es-ES_tradnl"/>
               </w:rPr>
               <w:t xml:space="preserve"> = verdadero</w:t>
+            </w:r>
+            <w:r>
+              <w:rPr>
+                <w:lang w:val="es-ES_tradnl"/>
+              </w:rPr>
+              <w:t xml:space="preserve">; </w:t>
+            </w:r>
+            <w:r>
+              <w:rPr>
+                <w:lang w:val="es-ES_tradnl"/>
+              </w:rPr>
+              <w:t xml:space="preserve">Resultado esperado = </w:t>
+            </w:r>
+            <w:r>
+              <w:rPr>
+                <w:lang w:val="es-ES_tradnl"/>
+              </w:rPr>
+              <w:t>825</w:t>
             </w:r>
           </w:p>
           <w:p>
@@ -2040,13 +2193,37 @@
               <w:rPr>
                 <w:lang w:val="es-ES_tradnl"/>
               </w:rPr>
-              <w:t>minusvalía</w:t>
+              <w:t>M</w:t>
+            </w:r>
+            <w:r>
+              <w:rPr>
+                <w:lang w:val="es-ES_tradnl"/>
+              </w:rPr>
+              <w:t>inusvalía</w:t>
             </w:r>
             <w:r>
               <w:rPr>
                 <w:lang w:val="es-ES_tradnl"/>
               </w:rPr>
               <w:t xml:space="preserve"> = verdadero</w:t>
+            </w:r>
+            <w:r>
+              <w:rPr>
+                <w:lang w:val="es-ES_tradnl"/>
+              </w:rPr>
+              <w:t xml:space="preserve">; </w:t>
+            </w:r>
+            <w:r>
+              <w:rPr>
+                <w:lang w:val="es-ES_tradnl"/>
+              </w:rPr>
+              <w:t xml:space="preserve">Resultado esperado = </w:t>
+            </w:r>
+            <w:r>
+              <w:rPr>
+                <w:lang w:val="es-ES_tradnl"/>
+              </w:rPr>
+              <w:t>825</w:t>
             </w:r>
           </w:p>
           <w:p>
@@ -2070,13 +2247,37 @@
               <w:rPr>
                 <w:lang w:val="es-ES_tradnl"/>
               </w:rPr>
-              <w:t>minusvalía</w:t>
+              <w:t>M</w:t>
+            </w:r>
+            <w:r>
+              <w:rPr>
+                <w:lang w:val="es-ES_tradnl"/>
+              </w:rPr>
+              <w:t>inusvalía</w:t>
             </w:r>
             <w:r>
               <w:rPr>
                 <w:lang w:val="es-ES_tradnl"/>
               </w:rPr>
               <w:t xml:space="preserve"> = verdadero</w:t>
+            </w:r>
+            <w:r>
+              <w:rPr>
+                <w:lang w:val="es-ES_tradnl"/>
+              </w:rPr>
+              <w:t xml:space="preserve">; </w:t>
+            </w:r>
+            <w:r>
+              <w:rPr>
+                <w:lang w:val="es-ES_tradnl"/>
+              </w:rPr>
+              <w:t xml:space="preserve">Resultado esperado = </w:t>
+            </w:r>
+            <w:r>
+              <w:rPr>
+                <w:lang w:val="es-ES_tradnl"/>
+              </w:rPr>
+              <w:t>360</w:t>
             </w:r>
           </w:p>
           <w:p>
@@ -2100,7 +2301,37 @@
               <w:rPr>
                 <w:lang w:val="es-ES_tradnl"/>
               </w:rPr>
-              <w:t xml:space="preserve"> = 200; Cobertura=TERCEROSLUNA; minusvalía= verdadero</w:t>
+              <w:t xml:space="preserve"> = 200; Cobertura=TERCEROSLUNA; </w:t>
+            </w:r>
+            <w:r>
+              <w:rPr>
+                <w:lang w:val="es-ES_tradnl"/>
+              </w:rPr>
+              <w:t>M</w:t>
+            </w:r>
+            <w:r>
+              <w:rPr>
+                <w:lang w:val="es-ES_tradnl"/>
+              </w:rPr>
+              <w:t>inusvalía= verdadero</w:t>
+            </w:r>
+            <w:r>
+              <w:rPr>
+                <w:lang w:val="es-ES_tradnl"/>
+              </w:rPr>
+              <w:t xml:space="preserve">; </w:t>
+            </w:r>
+            <w:r>
+              <w:rPr>
+                <w:lang w:val="es-ES_tradnl"/>
+              </w:rPr>
+              <w:t xml:space="preserve">Resultado esperado = </w:t>
+            </w:r>
+            <w:r>
+              <w:rPr>
+                <w:lang w:val="es-ES_tradnl"/>
+              </w:rPr>
+              <w:t>540</w:t>
             </w:r>
           </w:p>
         </w:tc>
@@ -2129,13 +2360,37 @@
               <w:rPr>
                 <w:lang w:val="es-ES_tradnl"/>
               </w:rPr>
-              <w:t>minusvalía</w:t>
+              <w:t>M</w:t>
+            </w:r>
+            <w:r>
+              <w:rPr>
+                <w:lang w:val="es-ES_tradnl"/>
+              </w:rPr>
+              <w:t>inusvalía</w:t>
             </w:r>
             <w:r>
               <w:rPr>
                 <w:lang w:val="es-ES_tradnl"/>
               </w:rPr>
               <w:t>=falso</w:t>
+            </w:r>
+            <w:r>
+              <w:rPr>
+                <w:lang w:val="es-ES_tradnl"/>
+              </w:rPr>
+              <w:t xml:space="preserve">; </w:t>
+            </w:r>
+            <w:r>
+              <w:rPr>
+                <w:lang w:val="es-ES_tradnl"/>
+              </w:rPr>
+              <w:t xml:space="preserve">Resultado esperado = </w:t>
+            </w:r>
+            <w:r>
+              <w:rPr>
+                <w:lang w:val="es-ES_tradnl"/>
+              </w:rPr>
+              <w:t>DatoIncorrectoException</w:t>
             </w:r>
           </w:p>
           <w:p>
@@ -2153,7 +2408,25 @@
               <w:rPr>
                 <w:lang w:val="es-ES_tradnl"/>
               </w:rPr>
-              <w:t>Fecha = Actual +1 año; Potencia = 45; Cobertura= TERCEROS; minusvalía=verdadero</w:t>
+              <w:t xml:space="preserve">Fecha = Actual +1 año; Potencia = 45; Cobertura= TERCEROS; </w:t>
+            </w:r>
+            <w:r>
+              <w:rPr>
+                <w:lang w:val="es-ES_tradnl"/>
+              </w:rPr>
+              <w:t>M</w:t>
+            </w:r>
+            <w:r>
+              <w:rPr>
+                <w:lang w:val="es-ES_tradnl"/>
+              </w:rPr>
+              <w:t>inusvalía=verdadero</w:t>
+            </w:r>
+            <w:r>
+              <w:rPr>
+                <w:lang w:val="es-ES_tradnl"/>
+              </w:rPr>
+              <w:t>; Resultado esperado = DatoIncorrectoException</w:t>
             </w:r>
           </w:p>
           <w:p>
@@ -2171,21 +2444,25 @@
               <w:rPr>
                 <w:lang w:val="es-ES_tradnl"/>
               </w:rPr>
-              <w:t xml:space="preserve">Fecha = </w:t>
-            </w:r>
-            <w:proofErr w:type="spellStart"/>
-            <w:r>
-              <w:rPr>
-                <w:lang w:val="es-ES_tradnl"/>
-              </w:rPr>
-              <w:t>Null</w:t>
-            </w:r>
-            <w:proofErr w:type="spellEnd"/>
-            <w:r>
-              <w:rPr>
-                <w:lang w:val="es-ES_tradnl"/>
-              </w:rPr>
-              <w:t>; Potencia = 45; Cobertura= TODORIESGO; minusvalía = verdadero</w:t>
+              <w:t xml:space="preserve">Fecha = Null; Potencia = 45; Cobertura= TODORIESGO; </w:t>
+            </w:r>
+            <w:r>
+              <w:rPr>
+                <w:lang w:val="es-ES_tradnl"/>
+              </w:rPr>
+              <w:t>M</w:t>
+            </w:r>
+            <w:r>
+              <w:rPr>
+                <w:lang w:val="es-ES_tradnl"/>
+              </w:rPr>
+              <w:t>inusvalía = verdadero</w:t>
+            </w:r>
+            <w:r>
+              <w:rPr>
+                <w:lang w:val="es-ES_tradnl"/>
+              </w:rPr>
+              <w:t>; Resultado esperado = DatoIncorrectoException</w:t>
             </w:r>
           </w:p>
           <w:p>
@@ -2203,7 +2480,25 @@
               <w:rPr>
                 <w:lang w:val="es-ES_tradnl"/>
               </w:rPr>
-              <w:t>Fecha = Actual; Potencia = -1; Cobertura = TERCEROS; minusvalía = falso</w:t>
+              <w:t xml:space="preserve">Fecha = Actual; Potencia = -1; Cobertura = TERCEROS; </w:t>
+            </w:r>
+            <w:r>
+              <w:rPr>
+                <w:lang w:val="es-ES_tradnl"/>
+              </w:rPr>
+              <w:t>M</w:t>
+            </w:r>
+            <w:r>
+              <w:rPr>
+                <w:lang w:val="es-ES_tradnl"/>
+              </w:rPr>
+              <w:t>inusvalía = falso</w:t>
+            </w:r>
+            <w:r>
+              <w:rPr>
+                <w:lang w:val="es-ES_tradnl"/>
+              </w:rPr>
+              <w:t>; Resultado esperado = DatoIncorrectoException</w:t>
             </w:r>
           </w:p>
           <w:p>
@@ -2221,7 +2516,25 @@
               <w:rPr>
                 <w:lang w:val="es-ES_tradnl"/>
               </w:rPr>
-              <w:t>Fecha = Actual; Potencia = -30; Cobertura = TERCEROS; minusvalía = falso</w:t>
+              <w:t xml:space="preserve">Fecha = Actual; Potencia = -30; Cobertura = TERCEROS; </w:t>
+            </w:r>
+            <w:r>
+              <w:rPr>
+                <w:lang w:val="es-ES_tradnl"/>
+              </w:rPr>
+              <w:t>M</w:t>
+            </w:r>
+            <w:r>
+              <w:rPr>
+                <w:lang w:val="es-ES_tradnl"/>
+              </w:rPr>
+              <w:t>inusvalía = falso</w:t>
+            </w:r>
+            <w:r>
+              <w:rPr>
+                <w:lang w:val="es-ES_tradnl"/>
+              </w:rPr>
+              <w:t>; Resultado esperado = DatoIncorrectoException</w:t>
             </w:r>
           </w:p>
           <w:p>
@@ -2239,32 +2552,912 @@
               <w:rPr>
                 <w:lang w:val="es-ES_tradnl"/>
               </w:rPr>
-              <w:t xml:space="preserve">Fecha = Actual; Potencia = 45; Cobertura = </w:t>
-            </w:r>
-            <w:proofErr w:type="spellStart"/>
-            <w:r>
-              <w:rPr>
-                <w:lang w:val="es-ES_tradnl"/>
-              </w:rPr>
-              <w:t>Null</w:t>
-            </w:r>
-            <w:proofErr w:type="spellEnd"/>
-            <w:r>
-              <w:rPr>
-                <w:lang w:val="es-ES_tradnl"/>
-              </w:rPr>
-              <w:t>; minusvalía =</w:t>
+              <w:t xml:space="preserve">Fecha = Actual; Potencia = 45; Cobertura = Null; </w:t>
+            </w:r>
+            <w:r>
+              <w:rPr>
+                <w:lang w:val="es-ES_tradnl"/>
+              </w:rPr>
+              <w:t>M</w:t>
+            </w:r>
+            <w:r>
+              <w:rPr>
+                <w:lang w:val="es-ES_tradnl"/>
+              </w:rPr>
+              <w:t>inusvalía =</w:t>
             </w:r>
             <w:r>
               <w:rPr>
                 <w:lang w:val="es-ES_tradnl"/>
               </w:rPr>
               <w:t xml:space="preserve"> falso</w:t>
+            </w:r>
+            <w:r>
+              <w:rPr>
+                <w:lang w:val="es-ES_tradnl"/>
+              </w:rPr>
+              <w:t>; Resultado esperado = DatoIncorrectoException</w:t>
             </w:r>
           </w:p>
         </w:tc>
       </w:tr>
     </w:tbl>
+    <w:p>
+      <w:pPr>
+        <w:rPr>
+          <w:lang w:val="es-ES_tradnl"/>
+        </w:rPr>
+      </w:pPr>
+    </w:p>
+    <w:p>
+      <w:pPr>
+        <w:pStyle w:val="Prrafodelista"/>
+        <w:numPr>
+          <w:ilvl w:val="0"/>
+          <w:numId w:val="25"/>
+        </w:numPr>
+        <w:rPr>
+          <w:lang w:val="es-ES_tradnl"/>
+        </w:rPr>
+      </w:pPr>
+      <w:r>
+        <w:rPr>
+          <w:lang w:val="es-ES_tradnl"/>
+        </w:rPr>
+        <w:t>Método Constructor</w:t>
+      </w:r>
+    </w:p>
+    <w:tbl>
+      <w:tblPr>
+        <w:tblStyle w:val="Tablaconcuadrcula"/>
+        <w:tblW w:w="0" w:type="auto"/>
+        <w:tblLook w:val="04A0" w:firstRow="1" w:lastRow="0" w:firstColumn="1" w:lastColumn="0" w:noHBand="0" w:noVBand="1"/>
+      </w:tblPr>
+      <w:tblGrid>
+        <w:gridCol w:w="1229"/>
+        <w:gridCol w:w="1945"/>
+        <w:gridCol w:w="1916"/>
+        <w:gridCol w:w="1815"/>
+        <w:gridCol w:w="1815"/>
+      </w:tblGrid>
+      <w:tr>
+        <w:tc>
+          <w:tcPr>
+            <w:tcW w:w="1229" w:type="dxa"/>
+          </w:tcPr>
+          <w:p>
+            <w:pPr>
+              <w:rPr>
+                <w:lang w:val="es-ES_tradnl"/>
+              </w:rPr>
+            </w:pPr>
+          </w:p>
+        </w:tc>
+        <w:tc>
+          <w:tcPr>
+            <w:tcW w:w="1945" w:type="dxa"/>
+          </w:tcPr>
+          <w:p>
+            <w:pPr>
+              <w:jc w:val="center"/>
+              <w:rPr>
+                <w:b/>
+                <w:bCs/>
+                <w:lang w:val="es-ES_tradnl"/>
+              </w:rPr>
+            </w:pPr>
+            <w:r>
+              <w:rPr>
+                <w:b/>
+                <w:bCs/>
+                <w:lang w:val="es-ES_tradnl"/>
+              </w:rPr>
+              <w:t>Clases válidas</w:t>
+            </w:r>
+          </w:p>
+        </w:tc>
+        <w:tc>
+          <w:tcPr>
+            <w:tcW w:w="1916" w:type="dxa"/>
+          </w:tcPr>
+          <w:p>
+            <w:pPr>
+              <w:jc w:val="center"/>
+              <w:rPr>
+                <w:b/>
+                <w:bCs/>
+                <w:lang w:val="es-ES_tradnl"/>
+              </w:rPr>
+            </w:pPr>
+            <w:r>
+              <w:rPr>
+                <w:b/>
+                <w:bCs/>
+                <w:lang w:val="es-ES_tradnl"/>
+              </w:rPr>
+              <w:t>Valores válidos</w:t>
+            </w:r>
+          </w:p>
+        </w:tc>
+        <w:tc>
+          <w:tcPr>
+            <w:tcW w:w="1815" w:type="dxa"/>
+          </w:tcPr>
+          <w:p>
+            <w:pPr>
+              <w:jc w:val="center"/>
+              <w:rPr>
+                <w:b/>
+                <w:bCs/>
+                <w:lang w:val="es-ES_tradnl"/>
+              </w:rPr>
+            </w:pPr>
+            <w:r>
+              <w:rPr>
+                <w:b/>
+                <w:bCs/>
+                <w:lang w:val="es-ES_tradnl"/>
+              </w:rPr>
+              <w:t>Clases no válidas</w:t>
+            </w:r>
+          </w:p>
+        </w:tc>
+        <w:tc>
+          <w:tcPr>
+            <w:tcW w:w="1815" w:type="dxa"/>
+          </w:tcPr>
+          <w:p>
+            <w:pPr>
+              <w:jc w:val="center"/>
+              <w:rPr>
+                <w:b/>
+                <w:bCs/>
+                <w:lang w:val="es-ES_tradnl"/>
+              </w:rPr>
+            </w:pPr>
+            <w:r>
+              <w:rPr>
+                <w:b/>
+                <w:bCs/>
+                <w:lang w:val="es-ES_tradnl"/>
+              </w:rPr>
+              <w:t>Valores no válidos</w:t>
+            </w:r>
+          </w:p>
+        </w:tc>
+      </w:tr>
+      <w:tr>
+        <w:tc>
+          <w:tcPr>
+            <w:tcW w:w="1229" w:type="dxa"/>
+          </w:tcPr>
+          <w:p>
+            <w:pPr>
+              <w:rPr>
+                <w:i/>
+                <w:iCs/>
+                <w:lang w:val="es-ES_tradnl"/>
+              </w:rPr>
+            </w:pPr>
+            <w:r>
+              <w:rPr>
+                <w:i/>
+                <w:iCs/>
+                <w:lang w:val="es-ES_tradnl"/>
+              </w:rPr>
+              <w:t>Fecha</w:t>
+            </w:r>
+          </w:p>
+          <w:p>
+            <w:pPr>
+              <w:rPr>
+                <w:i/>
+                <w:iCs/>
+                <w:lang w:val="es-ES_tradnl"/>
+              </w:rPr>
+            </w:pPr>
+            <w:r>
+              <w:rPr>
+                <w:i/>
+                <w:iCs/>
+                <w:lang w:val="es-ES_tradnl"/>
+              </w:rPr>
+              <w:t>Último</w:t>
+            </w:r>
+          </w:p>
+          <w:p>
+            <w:pPr>
+              <w:rPr>
+                <w:i/>
+                <w:iCs/>
+                <w:lang w:val="es-ES_tradnl"/>
+              </w:rPr>
+            </w:pPr>
+            <w:r>
+              <w:rPr>
+                <w:i/>
+                <w:iCs/>
+                <w:lang w:val="es-ES_tradnl"/>
+              </w:rPr>
+              <w:t>Siniestro</w:t>
+            </w:r>
+          </w:p>
+        </w:tc>
+        <w:tc>
+          <w:tcPr>
+            <w:tcW w:w="1945" w:type="dxa"/>
+          </w:tcPr>
+          <w:p>
+            <w:pPr>
+              <w:rPr>
+                <w:lang w:val="es-ES_tradnl"/>
+              </w:rPr>
+            </w:pPr>
+            <w:r>
+              <w:rPr>
+                <w:lang w:val="es-ES_tradnl"/>
+              </w:rPr>
+              <w:t>&lt;= Actual</w:t>
+            </w:r>
+          </w:p>
+        </w:tc>
+        <w:tc>
+          <w:tcPr>
+            <w:tcW w:w="1916" w:type="dxa"/>
+          </w:tcPr>
+          <w:p>
+            <w:pPr>
+              <w:rPr>
+                <w:lang w:val="es-ES_tradnl"/>
+              </w:rPr>
+            </w:pPr>
+            <w:r>
+              <w:rPr>
+                <w:lang w:val="es-ES_tradnl"/>
+              </w:rPr>
+              <w:t>Actual – 1 mes</w:t>
+            </w:r>
+          </w:p>
+        </w:tc>
+        <w:tc>
+          <w:tcPr>
+            <w:tcW w:w="1815" w:type="dxa"/>
+          </w:tcPr>
+          <w:p>
+            <w:pPr>
+              <w:rPr>
+                <w:lang w:val="es-ES_tradnl"/>
+              </w:rPr>
+            </w:pPr>
+            <w:r>
+              <w:rPr>
+                <w:lang w:val="es-ES_tradnl"/>
+              </w:rPr>
+              <w:t>&gt; Actual</w:t>
+            </w:r>
+          </w:p>
+          <w:p>
+            <w:pPr>
+              <w:rPr>
+                <w:lang w:val="es-ES_tradnl"/>
+              </w:rPr>
+            </w:pPr>
+          </w:p>
+          <w:p>
+            <w:pPr>
+              <w:rPr>
+                <w:lang w:val="es-ES_tradnl"/>
+              </w:rPr>
+            </w:pPr>
+            <w:r>
+              <w:rPr>
+                <w:lang w:val="es-ES_tradnl"/>
+              </w:rPr>
+              <w:t>Null</w:t>
+            </w:r>
+          </w:p>
+        </w:tc>
+        <w:tc>
+          <w:tcPr>
+            <w:tcW w:w="1815" w:type="dxa"/>
+          </w:tcPr>
+          <w:p>
+            <w:pPr>
+              <w:rPr>
+                <w:lang w:val="es-ES_tradnl"/>
+              </w:rPr>
+            </w:pPr>
+            <w:r>
+              <w:rPr>
+                <w:lang w:val="es-ES_tradnl"/>
+              </w:rPr>
+              <w:t>Actual + 1 día</w:t>
+            </w:r>
+          </w:p>
+          <w:p>
+            <w:pPr>
+              <w:rPr>
+                <w:lang w:val="es-ES_tradnl"/>
+              </w:rPr>
+            </w:pPr>
+          </w:p>
+          <w:p>
+            <w:pPr>
+              <w:rPr>
+                <w:lang w:val="es-ES_tradnl"/>
+              </w:rPr>
+            </w:pPr>
+            <w:r>
+              <w:rPr>
+                <w:lang w:val="es-ES_tradnl"/>
+              </w:rPr>
+              <w:t>Null</w:t>
+            </w:r>
+          </w:p>
+        </w:tc>
+      </w:tr>
+      <w:tr>
+        <w:tc>
+          <w:tcPr>
+            <w:tcW w:w="1229" w:type="dxa"/>
+          </w:tcPr>
+          <w:p>
+            <w:pPr>
+              <w:rPr>
+                <w:i/>
+                <w:iCs/>
+                <w:lang w:val="es-ES_tradnl"/>
+              </w:rPr>
+            </w:pPr>
+            <w:r>
+              <w:rPr>
+                <w:i/>
+                <w:iCs/>
+                <w:lang w:val="es-ES_tradnl"/>
+              </w:rPr>
+              <w:t>potenciaCV</w:t>
+            </w:r>
+          </w:p>
+        </w:tc>
+        <w:tc>
+          <w:tcPr>
+            <w:tcW w:w="1945" w:type="dxa"/>
+          </w:tcPr>
+          <w:p>
+            <w:pPr>
+              <w:rPr>
+                <w:lang w:val="es-ES_tradnl"/>
+              </w:rPr>
+            </w:pPr>
+            <w:r>
+              <w:rPr>
+                <w:lang w:val="es-ES_tradnl"/>
+              </w:rPr>
+              <w:t>&gt;= 0</w:t>
+            </w:r>
+          </w:p>
+          <w:p>
+            <w:pPr>
+              <w:rPr>
+                <w:lang w:val="es-ES_tradnl"/>
+              </w:rPr>
+            </w:pPr>
+          </w:p>
+        </w:tc>
+        <w:tc>
+          <w:tcPr>
+            <w:tcW w:w="1916" w:type="dxa"/>
+          </w:tcPr>
+          <w:p>
+            <w:pPr>
+              <w:rPr>
+                <w:lang w:val="es-ES_tradnl"/>
+              </w:rPr>
+            </w:pPr>
+            <w:r>
+              <w:rPr>
+                <w:lang w:val="es-ES_tradnl"/>
+              </w:rPr>
+              <w:t>0</w:t>
+            </w:r>
+          </w:p>
+          <w:p>
+            <w:pPr>
+              <w:rPr>
+                <w:lang w:val="es-ES_tradnl"/>
+              </w:rPr>
+            </w:pPr>
+            <w:r>
+              <w:rPr>
+                <w:lang w:val="es-ES_tradnl"/>
+              </w:rPr>
+              <w:t>30</w:t>
+            </w:r>
+          </w:p>
+          <w:p>
+            <w:pPr>
+              <w:rPr>
+                <w:lang w:val="es-ES_tradnl"/>
+              </w:rPr>
+            </w:pPr>
+          </w:p>
+        </w:tc>
+        <w:tc>
+          <w:tcPr>
+            <w:tcW w:w="1815" w:type="dxa"/>
+          </w:tcPr>
+          <w:p>
+            <w:pPr>
+              <w:rPr>
+                <w:lang w:val="es-ES_tradnl"/>
+              </w:rPr>
+            </w:pPr>
+            <w:r>
+              <w:rPr>
+                <w:lang w:val="es-ES_tradnl"/>
+              </w:rPr>
+              <w:t>&lt; 0</w:t>
+            </w:r>
+          </w:p>
+        </w:tc>
+        <w:tc>
+          <w:tcPr>
+            <w:tcW w:w="1815" w:type="dxa"/>
+          </w:tcPr>
+          <w:p>
+            <w:pPr>
+              <w:rPr>
+                <w:lang w:val="es-ES_tradnl"/>
+              </w:rPr>
+            </w:pPr>
+            <w:r>
+              <w:rPr>
+                <w:lang w:val="es-ES_tradnl"/>
+              </w:rPr>
+              <w:t>-1</w:t>
+            </w:r>
+          </w:p>
+          <w:p>
+            <w:pPr>
+              <w:rPr>
+                <w:lang w:val="es-ES_tradnl"/>
+              </w:rPr>
+            </w:pPr>
+            <w:r>
+              <w:rPr>
+                <w:lang w:val="es-ES_tradnl"/>
+              </w:rPr>
+              <w:t>-30</w:t>
+            </w:r>
+          </w:p>
+        </w:tc>
+      </w:tr>
+      <w:tr>
+        <w:tc>
+          <w:tcPr>
+            <w:tcW w:w="1229" w:type="dxa"/>
+          </w:tcPr>
+          <w:p>
+            <w:pPr>
+              <w:rPr>
+                <w:i/>
+                <w:iCs/>
+                <w:lang w:val="es-ES_tradnl"/>
+              </w:rPr>
+            </w:pPr>
+            <w:r>
+              <w:rPr>
+                <w:i/>
+                <w:iCs/>
+                <w:lang w:val="es-ES_tradnl"/>
+              </w:rPr>
+              <w:t>Cobertura</w:t>
+            </w:r>
+          </w:p>
+        </w:tc>
+        <w:tc>
+          <w:tcPr>
+            <w:tcW w:w="1945" w:type="dxa"/>
+          </w:tcPr>
+          <w:p>
+            <w:pPr>
+              <w:rPr>
+                <w:lang w:val="es-ES_tradnl"/>
+              </w:rPr>
+            </w:pPr>
+            <w:r>
+              <w:rPr>
+                <w:lang w:val="es-ES_tradnl"/>
+              </w:rPr>
+              <w:t>TERCEROS</w:t>
+            </w:r>
+          </w:p>
+          <w:p>
+            <w:pPr>
+              <w:rPr>
+                <w:lang w:val="es-ES_tradnl"/>
+              </w:rPr>
+            </w:pPr>
+            <w:r>
+              <w:rPr>
+                <w:lang w:val="es-ES_tradnl"/>
+              </w:rPr>
+              <w:t>TODORIESGO</w:t>
+            </w:r>
+          </w:p>
+          <w:p>
+            <w:pPr>
+              <w:rPr>
+                <w:lang w:val="es-ES_tradnl"/>
+              </w:rPr>
+            </w:pPr>
+            <w:r>
+              <w:rPr>
+                <w:lang w:val="es-ES_tradnl"/>
+              </w:rPr>
+              <w:t>TERCEROSLUNAS</w:t>
+            </w:r>
+          </w:p>
+        </w:tc>
+        <w:tc>
+          <w:tcPr>
+            <w:tcW w:w="1916" w:type="dxa"/>
+          </w:tcPr>
+          <w:p>
+            <w:pPr>
+              <w:rPr>
+                <w:lang w:val="es-ES_tradnl"/>
+              </w:rPr>
+            </w:pPr>
+            <w:r>
+              <w:rPr>
+                <w:lang w:val="es-ES_tradnl"/>
+              </w:rPr>
+              <w:t>TERCEROS</w:t>
+            </w:r>
+          </w:p>
+          <w:p>
+            <w:pPr>
+              <w:rPr>
+                <w:lang w:val="es-ES_tradnl"/>
+              </w:rPr>
+            </w:pPr>
+            <w:r>
+              <w:rPr>
+                <w:lang w:val="es-ES_tradnl"/>
+              </w:rPr>
+              <w:t>TODORIESGO</w:t>
+            </w:r>
+          </w:p>
+          <w:p>
+            <w:pPr>
+              <w:rPr>
+                <w:lang w:val="es-ES_tradnl"/>
+              </w:rPr>
+            </w:pPr>
+            <w:r>
+              <w:rPr>
+                <w:lang w:val="es-ES_tradnl"/>
+              </w:rPr>
+              <w:t>TERCEROSLUNAS</w:t>
+            </w:r>
+          </w:p>
+        </w:tc>
+        <w:tc>
+          <w:tcPr>
+            <w:tcW w:w="1815" w:type="dxa"/>
+          </w:tcPr>
+          <w:p>
+            <w:pPr>
+              <w:rPr>
+                <w:lang w:val="es-ES_tradnl"/>
+              </w:rPr>
+            </w:pPr>
+            <w:r>
+              <w:rPr>
+                <w:lang w:val="es-ES_tradnl"/>
+              </w:rPr>
+              <w:t>No {</w:t>
+            </w:r>
+            <w:r>
+              <w:rPr>
+                <w:lang w:val="es-ES_tradnl"/>
+              </w:rPr>
+              <w:t>TERCEROS</w:t>
+            </w:r>
+            <w:r>
+              <w:rPr>
+                <w:lang w:val="es-ES_tradnl"/>
+              </w:rPr>
+              <w:t>,</w:t>
+            </w:r>
+          </w:p>
+          <w:p>
+            <w:pPr>
+              <w:rPr>
+                <w:lang w:val="es-ES_tradnl"/>
+              </w:rPr>
+            </w:pPr>
+            <w:r>
+              <w:rPr>
+                <w:lang w:val="es-ES_tradnl"/>
+              </w:rPr>
+              <w:t>TODORIESGO</w:t>
+            </w:r>
+            <w:r>
+              <w:rPr>
+                <w:lang w:val="es-ES_tradnl"/>
+              </w:rPr>
+              <w:t>,</w:t>
+            </w:r>
+          </w:p>
+          <w:p>
+            <w:pPr>
+              <w:rPr>
+                <w:lang w:val="es-ES_tradnl"/>
+              </w:rPr>
+            </w:pPr>
+            <w:r>
+              <w:rPr>
+                <w:lang w:val="es-ES_tradnl"/>
+              </w:rPr>
+              <w:t>TERCEROSLUNAS</w:t>
+            </w:r>
+            <w:r>
+              <w:rPr>
+                <w:lang w:val="es-ES_tradnl"/>
+              </w:rPr>
+              <w:t>}</w:t>
+            </w:r>
+          </w:p>
+          <w:p>
+            <w:pPr>
+              <w:rPr>
+                <w:lang w:val="es-ES_tradnl"/>
+              </w:rPr>
+            </w:pPr>
+          </w:p>
+          <w:p>
+            <w:pPr>
+              <w:rPr>
+                <w:lang w:val="es-ES_tradnl"/>
+              </w:rPr>
+            </w:pPr>
+            <w:r>
+              <w:rPr>
+                <w:lang w:val="es-ES_tradnl"/>
+              </w:rPr>
+              <w:t>Null</w:t>
+            </w:r>
+          </w:p>
+        </w:tc>
+        <w:tc>
+          <w:tcPr>
+            <w:tcW w:w="1815" w:type="dxa"/>
+          </w:tcPr>
+          <w:p>
+            <w:pPr>
+              <w:rPr>
+                <w:lang w:val="es-ES_tradnl"/>
+              </w:rPr>
+            </w:pPr>
+            <w:r>
+              <w:rPr>
+                <w:lang w:val="es-ES_tradnl"/>
+              </w:rPr>
+              <w:t>No {</w:t>
+            </w:r>
+            <w:r>
+              <w:rPr>
+                <w:lang w:val="es-ES_tradnl"/>
+              </w:rPr>
+              <w:t>TERCEROS</w:t>
+            </w:r>
+            <w:r>
+              <w:rPr>
+                <w:lang w:val="es-ES_tradnl"/>
+              </w:rPr>
+              <w:t>,</w:t>
+            </w:r>
+          </w:p>
+          <w:p>
+            <w:pPr>
+              <w:rPr>
+                <w:lang w:val="es-ES_tradnl"/>
+              </w:rPr>
+            </w:pPr>
+            <w:r>
+              <w:rPr>
+                <w:lang w:val="es-ES_tradnl"/>
+              </w:rPr>
+              <w:t>TODORIESGO</w:t>
+            </w:r>
+            <w:r>
+              <w:rPr>
+                <w:lang w:val="es-ES_tradnl"/>
+              </w:rPr>
+              <w:t>,</w:t>
+            </w:r>
+          </w:p>
+          <w:p>
+            <w:pPr>
+              <w:rPr>
+                <w:lang w:val="es-ES_tradnl"/>
+              </w:rPr>
+            </w:pPr>
+            <w:r>
+              <w:rPr>
+                <w:lang w:val="es-ES_tradnl"/>
+              </w:rPr>
+              <w:t>TERCEROSLUNAS</w:t>
+            </w:r>
+            <w:r>
+              <w:rPr>
+                <w:lang w:val="es-ES_tradnl"/>
+              </w:rPr>
+              <w:t>}</w:t>
+            </w:r>
+          </w:p>
+          <w:p>
+            <w:pPr>
+              <w:rPr>
+                <w:lang w:val="es-ES_tradnl"/>
+              </w:rPr>
+            </w:pPr>
+          </w:p>
+          <w:p>
+            <w:pPr>
+              <w:rPr>
+                <w:lang w:val="es-ES_tradnl"/>
+              </w:rPr>
+            </w:pPr>
+            <w:r>
+              <w:rPr>
+                <w:lang w:val="es-ES_tradnl"/>
+              </w:rPr>
+              <w:t>Null</w:t>
+            </w:r>
+          </w:p>
+        </w:tc>
+      </w:tr>
+      <w:tr>
+        <w:tc>
+          <w:tcPr>
+            <w:tcW w:w="1229" w:type="dxa"/>
+          </w:tcPr>
+          <w:p>
+            <w:pPr>
+              <w:rPr>
+                <w:i/>
+                <w:iCs/>
+                <w:lang w:val="es-ES_tradnl"/>
+              </w:rPr>
+            </w:pPr>
+            <w:r>
+              <w:rPr>
+                <w:i/>
+                <w:iCs/>
+                <w:lang w:val="es-ES_tradnl"/>
+              </w:rPr>
+              <w:t>M</w:t>
+            </w:r>
+            <w:r>
+              <w:rPr>
+                <w:i/>
+                <w:iCs/>
+                <w:lang w:val="es-ES_tradnl"/>
+              </w:rPr>
+              <w:t>inusvalía</w:t>
+            </w:r>
+          </w:p>
+        </w:tc>
+        <w:tc>
+          <w:tcPr>
+            <w:tcW w:w="1945" w:type="dxa"/>
+          </w:tcPr>
+          <w:p>
+            <w:pPr>
+              <w:rPr>
+                <w:lang w:val="es-ES_tradnl"/>
+              </w:rPr>
+            </w:pPr>
+            <w:r>
+              <w:rPr>
+                <w:lang w:val="es-ES_tradnl"/>
+              </w:rPr>
+              <w:t>Verdadero</w:t>
+            </w:r>
+          </w:p>
+          <w:p>
+            <w:pPr>
+              <w:rPr>
+                <w:lang w:val="es-ES_tradnl"/>
+              </w:rPr>
+            </w:pPr>
+            <w:r>
+              <w:rPr>
+                <w:lang w:val="es-ES_tradnl"/>
+              </w:rPr>
+              <w:t>Falso</w:t>
+            </w:r>
+          </w:p>
+        </w:tc>
+        <w:tc>
+          <w:tcPr>
+            <w:tcW w:w="1916" w:type="dxa"/>
+          </w:tcPr>
+          <w:p>
+            <w:pPr>
+              <w:rPr>
+                <w:lang w:val="es-ES_tradnl"/>
+              </w:rPr>
+            </w:pPr>
+            <w:r>
+              <w:rPr>
+                <w:lang w:val="es-ES_tradnl"/>
+              </w:rPr>
+              <w:t>Verdadero</w:t>
+            </w:r>
+          </w:p>
+          <w:p>
+            <w:pPr>
+              <w:rPr>
+                <w:lang w:val="es-ES_tradnl"/>
+              </w:rPr>
+            </w:pPr>
+            <w:r>
+              <w:rPr>
+                <w:lang w:val="es-ES_tradnl"/>
+              </w:rPr>
+              <w:t>Falso</w:t>
+            </w:r>
+          </w:p>
+        </w:tc>
+        <w:tc>
+          <w:tcPr>
+            <w:tcW w:w="1815" w:type="dxa"/>
+          </w:tcPr>
+          <w:p>
+            <w:pPr>
+              <w:rPr>
+                <w:lang w:val="es-ES_tradnl"/>
+              </w:rPr>
+            </w:pPr>
+            <w:r>
+              <w:rPr>
+                <w:lang w:val="es-ES_tradnl"/>
+              </w:rPr>
+              <w:t>-</w:t>
+            </w:r>
+          </w:p>
+        </w:tc>
+        <w:tc>
+          <w:tcPr>
+            <w:tcW w:w="1815" w:type="dxa"/>
+          </w:tcPr>
+          <w:p>
+            <w:pPr>
+              <w:rPr>
+                <w:lang w:val="es-ES_tradnl"/>
+              </w:rPr>
+            </w:pPr>
+            <w:r>
+              <w:rPr>
+                <w:lang w:val="es-ES_tradnl"/>
+              </w:rPr>
+              <w:t>-</w:t>
+            </w:r>
+          </w:p>
+        </w:tc>
+      </w:tr>
+    </w:tbl>
+    <w:p>
+      <w:pPr>
+        <w:rPr>
+          <w:lang w:val="es-ES_tradnl"/>
+        </w:rPr>
+      </w:pPr>
+    </w:p>
     <w:p>
       <w:pPr>
         <w:rPr>
@@ -2302,7 +3495,6 @@
         </w:rPr>
         <w:t xml:space="preserve">la clase </w:t>
       </w:r>
-      <w:proofErr w:type="spellStart"/>
       <w:r>
         <w:rPr>
           <w:lang w:val="es-ES_tradnl"/>
@@ -2315,7 +3507,6 @@
         </w:rPr>
         <w:t>GUI</w:t>
       </w:r>
-      <w:proofErr w:type="spellEnd"/>
     </w:p>
     <w:p>
       <w:pPr>
@@ -2342,7 +3533,6 @@
         </w:rPr>
         <w:t xml:space="preserve">Proceso de pruebas de la clase </w:t>
       </w:r>
-      <w:proofErr w:type="spellStart"/>
       <w:r>
         <w:rPr>
           <w:lang w:val="es-ES_tradnl"/>
@@ -2355,7 +3545,6 @@
         </w:rPr>
         <w:t>Acotada</w:t>
       </w:r>
-      <w:proofErr w:type="spellEnd"/>
     </w:p>
     <w:p>
       <w:pPr>
@@ -3908,7 +5097,7 @@
   <w:abstractNum w:abstractNumId="11" w15:restartNumberingAfterBreak="0">
     <w:nsid w:val="40066B5E"/>
     <w:multiLevelType w:val="hybridMultilevel"/>
-    <w:tmpl w:val="FF3A08FA"/>
+    <w:tmpl w:val="2842B46C"/>
     <w:lvl w:ilvl="0" w:tplc="0C0A0001">
       <w:start w:val="1"/>
       <w:numFmt w:val="bullet"/>
@@ -5472,6 +6661,7 @@
     <w:lsdException w:name="HTML Sample" w:semiHidden="1" w:unhideWhenUsed="1"/>
     <w:lsdException w:name="HTML Typewriter" w:semiHidden="1" w:unhideWhenUsed="1"/>
     <w:lsdException w:name="HTML Variable" w:semiHidden="1" w:unhideWhenUsed="1"/>
+    <w:lsdException w:name="Normal Table" w:semiHidden="1" w:unhideWhenUsed="1"/>
     <w:lsdException w:name="annotation subject" w:semiHidden="1" w:unhideWhenUsed="1"/>
     <w:lsdException w:name="No List" w:semiHidden="1" w:unhideWhenUsed="1"/>
     <w:lsdException w:name="Outline List 1" w:semiHidden="1" w:unhideWhenUsed="1"/>
@@ -5514,8 +6704,11 @@
     <w:lsdException w:name="Table Contemporary" w:semiHidden="1" w:unhideWhenUsed="1"/>
     <w:lsdException w:name="Table Elegant" w:semiHidden="1" w:unhideWhenUsed="1"/>
     <w:lsdException w:name="Table Professional" w:semiHidden="1" w:unhideWhenUsed="1"/>
+    <w:lsdException w:name="Table Subtle 1" w:semiHidden="1" w:unhideWhenUsed="1"/>
     <w:lsdException w:name="Table Subtle 2" w:semiHidden="1" w:unhideWhenUsed="1"/>
     <w:lsdException w:name="Table Web 1" w:semiHidden="1" w:unhideWhenUsed="1"/>
+    <w:lsdException w:name="Table Web 2" w:semiHidden="1" w:unhideWhenUsed="1"/>
+    <w:lsdException w:name="Table Web 3" w:semiHidden="1" w:unhideWhenUsed="1"/>
     <w:lsdException w:name="Balloon Text" w:semiHidden="1" w:unhideWhenUsed="1"/>
     <w:lsdException w:name="Table Grid" w:uiPriority="59"/>
     <w:lsdException w:name="Table Theme" w:semiHidden="1" w:unhideWhenUsed="1"/>

</xml_diff>

<commit_message>
Terminada la parte 2 de la práctca 4: pruebas de integración
</commit_message>
<xml_diff>
--- a/P4/Plan de pruebas.docx
+++ b/P4/Plan de pruebas.docx
@@ -531,7 +531,19 @@
         <w:rPr>
           <w:lang w:val="es-ES_tradnl"/>
         </w:rPr>
-        <w:t xml:space="preserve">Proceso de pruebas de la clase </w:t>
+        <w:t xml:space="preserve">Proceso de pruebas </w:t>
+      </w:r>
+      <w:r>
+        <w:rPr>
+          <w:lang w:val="es-ES_tradnl"/>
+        </w:rPr>
+        <w:t xml:space="preserve">unitarias </w:t>
+      </w:r>
+      <w:r>
+        <w:rPr>
+          <w:lang w:val="es-ES_tradnl"/>
+        </w:rPr>
+        <w:t xml:space="preserve">de la clase </w:t>
       </w:r>
       <w:r>
         <w:rPr>
@@ -1360,6 +1372,7 @@
                 <w:iCs/>
                 <w:lang w:val="es-ES_tradnl"/>
               </w:rPr>
+              <w:lastRenderedPageBreak/>
               <w:t>Cobertura</w:t>
             </w:r>
           </w:p>
@@ -1911,19 +1924,7 @@
               <w:rPr>
                 <w:lang w:val="es-ES_tradnl"/>
               </w:rPr>
-              <w:t xml:space="preserve">; </w:t>
-            </w:r>
-            <w:r>
-              <w:rPr>
-                <w:lang w:val="es-ES_tradnl"/>
-              </w:rPr>
-              <w:t xml:space="preserve">Resultado esperado = </w:t>
-            </w:r>
-            <w:r>
-              <w:rPr>
-                <w:lang w:val="es-ES_tradnl"/>
-              </w:rPr>
-              <w:t>1200</w:t>
+              <w:t>; Resultado esperado = 1200</w:t>
             </w:r>
           </w:p>
           <w:p>
@@ -1977,19 +1978,7 @@
               <w:rPr>
                 <w:lang w:val="es-ES_tradnl"/>
               </w:rPr>
-              <w:t xml:space="preserve">; </w:t>
-            </w:r>
-            <w:r>
-              <w:rPr>
-                <w:lang w:val="es-ES_tradnl"/>
-              </w:rPr>
-              <w:t xml:space="preserve">Resultado esperado = </w:t>
-            </w:r>
-            <w:r>
-              <w:rPr>
-                <w:lang w:val="es-ES_tradnl"/>
-              </w:rPr>
-              <w:t>800</w:t>
+              <w:t>; Resultado esperado = 800</w:t>
             </w:r>
           </w:p>
           <w:p>
@@ -2043,19 +2032,7 @@
               <w:rPr>
                 <w:lang w:val="es-ES_tradnl"/>
               </w:rPr>
-              <w:t xml:space="preserve">; </w:t>
-            </w:r>
-            <w:r>
-              <w:rPr>
-                <w:lang w:val="es-ES_tradnl"/>
-              </w:rPr>
-              <w:t xml:space="preserve">Resultado esperado = </w:t>
-            </w:r>
-            <w:r>
-              <w:rPr>
-                <w:lang w:val="es-ES_tradnl"/>
-              </w:rPr>
-              <w:t>470</w:t>
+              <w:t>; Resultado esperado = 470</w:t>
             </w:r>
           </w:p>
           <w:p>
@@ -2133,19 +2110,7 @@
               <w:rPr>
                 <w:lang w:val="es-ES_tradnl"/>
               </w:rPr>
-              <w:t xml:space="preserve">; </w:t>
-            </w:r>
-            <w:r>
-              <w:rPr>
-                <w:lang w:val="es-ES_tradnl"/>
-              </w:rPr>
-              <w:t xml:space="preserve">Resultado esperado = </w:t>
-            </w:r>
-            <w:r>
-              <w:rPr>
-                <w:lang w:val="es-ES_tradnl"/>
-              </w:rPr>
-              <w:t>825</w:t>
+              <w:t>; Resultado esperado = 825</w:t>
             </w:r>
           </w:p>
           <w:p>
@@ -2211,13 +2176,7 @@
               <w:rPr>
                 <w:lang w:val="es-ES_tradnl"/>
               </w:rPr>
-              <w:t xml:space="preserve">; </w:t>
-            </w:r>
-            <w:r>
-              <w:rPr>
-                <w:lang w:val="es-ES_tradnl"/>
-              </w:rPr>
-              <w:t xml:space="preserve">Resultado esperado = </w:t>
+              <w:t xml:space="preserve">; Resultado esperado = </w:t>
             </w:r>
             <w:r>
               <w:rPr>
@@ -2265,19 +2224,7 @@
               <w:rPr>
                 <w:lang w:val="es-ES_tradnl"/>
               </w:rPr>
-              <w:t xml:space="preserve">; </w:t>
-            </w:r>
-            <w:r>
-              <w:rPr>
-                <w:lang w:val="es-ES_tradnl"/>
-              </w:rPr>
-              <w:t xml:space="preserve">Resultado esperado = </w:t>
-            </w:r>
-            <w:r>
-              <w:rPr>
-                <w:lang w:val="es-ES_tradnl"/>
-              </w:rPr>
-              <w:t>360</w:t>
+              <w:t>; Resultado esperado = 360</w:t>
             </w:r>
           </w:p>
           <w:p>
@@ -2319,19 +2266,7 @@
               <w:rPr>
                 <w:lang w:val="es-ES_tradnl"/>
               </w:rPr>
-              <w:t xml:space="preserve">; </w:t>
-            </w:r>
-            <w:r>
-              <w:rPr>
-                <w:lang w:val="es-ES_tradnl"/>
-              </w:rPr>
-              <w:t xml:space="preserve">Resultado esperado = </w:t>
-            </w:r>
-            <w:r>
-              <w:rPr>
-                <w:lang w:val="es-ES_tradnl"/>
-              </w:rPr>
-              <w:t>540</w:t>
+              <w:t>; Resultado esperado = 540</w:t>
             </w:r>
           </w:p>
         </w:tc>
@@ -2378,19 +2313,7 @@
               <w:rPr>
                 <w:lang w:val="es-ES_tradnl"/>
               </w:rPr>
-              <w:t xml:space="preserve">; </w:t>
-            </w:r>
-            <w:r>
-              <w:rPr>
-                <w:lang w:val="es-ES_tradnl"/>
-              </w:rPr>
-              <w:t xml:space="preserve">Resultado esperado = </w:t>
-            </w:r>
-            <w:r>
-              <w:rPr>
-                <w:lang w:val="es-ES_tradnl"/>
-              </w:rPr>
-              <w:t>DatoIncorrectoException</w:t>
+              <w:t>; Resultado esperado = DatoIncorrectoException</w:t>
             </w:r>
           </w:p>
           <w:p>
@@ -3487,7 +3410,19 @@
         <w:rPr>
           <w:lang w:val="es-ES_tradnl"/>
         </w:rPr>
-        <w:t xml:space="preserve">ruebas de </w:t>
+        <w:t>ruebas de</w:t>
+      </w:r>
+      <w:r>
+        <w:rPr>
+          <w:lang w:val="es-ES_tradnl"/>
+        </w:rPr>
+        <w:t xml:space="preserve"> integración de</w:t>
+      </w:r>
+      <w:r>
+        <w:rPr>
+          <w:lang w:val="es-ES_tradnl"/>
+        </w:rPr>
+        <w:t xml:space="preserve"> </w:t>
       </w:r>
       <w:r>
         <w:rPr>
@@ -3507,13 +3442,1167 @@
         </w:rPr>
         <w:t>GUI</w:t>
       </w:r>
+      <w:r>
+        <w:rPr>
+          <w:lang w:val="es-ES_tradnl"/>
+        </w:rPr>
+        <w:t xml:space="preserve"> con la clase Seguro</w:t>
+      </w:r>
+    </w:p>
+    <w:tbl>
+      <w:tblPr>
+        <w:tblStyle w:val="Tablaconcuadrcula"/>
+        <w:tblW w:w="0" w:type="auto"/>
+        <w:tblLook w:val="04A0" w:firstRow="1" w:lastRow="0" w:firstColumn="1" w:lastColumn="0" w:noHBand="0" w:noVBand="1"/>
+      </w:tblPr>
+      <w:tblGrid>
+        <w:gridCol w:w="1229"/>
+        <w:gridCol w:w="1945"/>
+        <w:gridCol w:w="1916"/>
+        <w:gridCol w:w="1815"/>
+        <w:gridCol w:w="1815"/>
+      </w:tblGrid>
+      <w:tr>
+        <w:tc>
+          <w:tcPr>
+            <w:tcW w:w="1229" w:type="dxa"/>
+          </w:tcPr>
+          <w:p>
+            <w:pPr>
+              <w:rPr>
+                <w:lang w:val="es-ES_tradnl"/>
+              </w:rPr>
+            </w:pPr>
+          </w:p>
+        </w:tc>
+        <w:tc>
+          <w:tcPr>
+            <w:tcW w:w="1945" w:type="dxa"/>
+          </w:tcPr>
+          <w:p>
+            <w:pPr>
+              <w:jc w:val="center"/>
+              <w:rPr>
+                <w:b/>
+                <w:bCs/>
+                <w:lang w:val="es-ES_tradnl"/>
+              </w:rPr>
+            </w:pPr>
+            <w:r>
+              <w:rPr>
+                <w:b/>
+                <w:bCs/>
+                <w:lang w:val="es-ES_tradnl"/>
+              </w:rPr>
+              <w:t>Clases válidas</w:t>
+            </w:r>
+          </w:p>
+        </w:tc>
+        <w:tc>
+          <w:tcPr>
+            <w:tcW w:w="1916" w:type="dxa"/>
+          </w:tcPr>
+          <w:p>
+            <w:pPr>
+              <w:jc w:val="center"/>
+              <w:rPr>
+                <w:b/>
+                <w:bCs/>
+                <w:lang w:val="es-ES_tradnl"/>
+              </w:rPr>
+            </w:pPr>
+            <w:r>
+              <w:rPr>
+                <w:b/>
+                <w:bCs/>
+                <w:lang w:val="es-ES_tradnl"/>
+              </w:rPr>
+              <w:t>Valores válidos</w:t>
+            </w:r>
+          </w:p>
+        </w:tc>
+        <w:tc>
+          <w:tcPr>
+            <w:tcW w:w="1815" w:type="dxa"/>
+          </w:tcPr>
+          <w:p>
+            <w:pPr>
+              <w:jc w:val="center"/>
+              <w:rPr>
+                <w:b/>
+                <w:bCs/>
+                <w:lang w:val="es-ES_tradnl"/>
+              </w:rPr>
+            </w:pPr>
+            <w:r>
+              <w:rPr>
+                <w:b/>
+                <w:bCs/>
+                <w:lang w:val="es-ES_tradnl"/>
+              </w:rPr>
+              <w:t>Clases no válidas</w:t>
+            </w:r>
+          </w:p>
+        </w:tc>
+        <w:tc>
+          <w:tcPr>
+            <w:tcW w:w="1815" w:type="dxa"/>
+          </w:tcPr>
+          <w:p>
+            <w:pPr>
+              <w:jc w:val="center"/>
+              <w:rPr>
+                <w:b/>
+                <w:bCs/>
+                <w:lang w:val="es-ES_tradnl"/>
+              </w:rPr>
+            </w:pPr>
+            <w:r>
+              <w:rPr>
+                <w:b/>
+                <w:bCs/>
+                <w:lang w:val="es-ES_tradnl"/>
+              </w:rPr>
+              <w:t>Valores no válidos</w:t>
+            </w:r>
+          </w:p>
+        </w:tc>
+      </w:tr>
+      <w:tr>
+        <w:tc>
+          <w:tcPr>
+            <w:tcW w:w="1229" w:type="dxa"/>
+          </w:tcPr>
+          <w:p>
+            <w:pPr>
+              <w:rPr>
+                <w:i/>
+                <w:iCs/>
+                <w:lang w:val="es-ES_tradnl"/>
+              </w:rPr>
+            </w:pPr>
+            <w:r>
+              <w:rPr>
+                <w:i/>
+                <w:iCs/>
+                <w:lang w:val="es-ES_tradnl"/>
+              </w:rPr>
+              <w:t>Fecha</w:t>
+            </w:r>
+          </w:p>
+          <w:p>
+            <w:pPr>
+              <w:rPr>
+                <w:i/>
+                <w:iCs/>
+                <w:lang w:val="es-ES_tradnl"/>
+              </w:rPr>
+            </w:pPr>
+            <w:r>
+              <w:rPr>
+                <w:i/>
+                <w:iCs/>
+                <w:lang w:val="es-ES_tradnl"/>
+              </w:rPr>
+              <w:t>Último</w:t>
+            </w:r>
+          </w:p>
+          <w:p>
+            <w:pPr>
+              <w:rPr>
+                <w:i/>
+                <w:iCs/>
+                <w:lang w:val="es-ES_tradnl"/>
+              </w:rPr>
+            </w:pPr>
+            <w:r>
+              <w:rPr>
+                <w:i/>
+                <w:iCs/>
+                <w:lang w:val="es-ES_tradnl"/>
+              </w:rPr>
+              <w:t>Siniestro</w:t>
+            </w:r>
+          </w:p>
+        </w:tc>
+        <w:tc>
+          <w:tcPr>
+            <w:tcW w:w="1945" w:type="dxa"/>
+          </w:tcPr>
+          <w:p>
+            <w:pPr>
+              <w:rPr>
+                <w:lang w:val="es-ES_tradnl"/>
+              </w:rPr>
+            </w:pPr>
+            <w:r>
+              <w:rPr>
+                <w:lang w:val="es-ES_tradnl"/>
+              </w:rPr>
+              <w:t>&lt;= Actual</w:t>
+            </w:r>
+          </w:p>
+        </w:tc>
+        <w:tc>
+          <w:tcPr>
+            <w:tcW w:w="1916" w:type="dxa"/>
+          </w:tcPr>
+          <w:p>
+            <w:pPr>
+              <w:rPr>
+                <w:lang w:val="es-ES_tradnl"/>
+              </w:rPr>
+            </w:pPr>
+            <w:r>
+              <w:rPr>
+                <w:lang w:val="es-ES_tradnl"/>
+              </w:rPr>
+              <w:t>Actual – 1 mes</w:t>
+            </w:r>
+          </w:p>
+        </w:tc>
+        <w:tc>
+          <w:tcPr>
+            <w:tcW w:w="1815" w:type="dxa"/>
+          </w:tcPr>
+          <w:p>
+            <w:pPr>
+              <w:rPr>
+                <w:lang w:val="es-ES_tradnl"/>
+              </w:rPr>
+            </w:pPr>
+            <w:r>
+              <w:rPr>
+                <w:lang w:val="es-ES_tradnl"/>
+              </w:rPr>
+              <w:t>&gt; Actual</w:t>
+            </w:r>
+          </w:p>
+          <w:p>
+            <w:pPr>
+              <w:rPr>
+                <w:lang w:val="es-ES_tradnl"/>
+              </w:rPr>
+            </w:pPr>
+          </w:p>
+          <w:p>
+            <w:pPr>
+              <w:rPr>
+                <w:lang w:val="es-ES_tradnl"/>
+              </w:rPr>
+            </w:pPr>
+            <w:r>
+              <w:rPr>
+                <w:lang w:val="es-ES_tradnl"/>
+              </w:rPr>
+              <w:t>Fecha con formato incorrecto</w:t>
+            </w:r>
+          </w:p>
+        </w:tc>
+        <w:tc>
+          <w:tcPr>
+            <w:tcW w:w="1815" w:type="dxa"/>
+          </w:tcPr>
+          <w:p>
+            <w:pPr>
+              <w:rPr>
+                <w:lang w:val="es-ES_tradnl"/>
+              </w:rPr>
+            </w:pPr>
+            <w:r>
+              <w:rPr>
+                <w:lang w:val="es-ES_tradnl"/>
+              </w:rPr>
+              <w:t>Actual + 1 día</w:t>
+            </w:r>
+          </w:p>
+          <w:p>
+            <w:pPr>
+              <w:rPr>
+                <w:lang w:val="es-ES_tradnl"/>
+              </w:rPr>
+            </w:pPr>
+          </w:p>
+          <w:p>
+            <w:pPr>
+              <w:rPr>
+                <w:lang w:val="es-ES_tradnl"/>
+              </w:rPr>
+            </w:pPr>
+            <w:r>
+              <w:rPr>
+                <w:lang w:val="es-ES_tradnl"/>
+              </w:rPr>
+              <w:t>dd/mm/aaaa</w:t>
+            </w:r>
+          </w:p>
+        </w:tc>
+      </w:tr>
+      <w:tr>
+        <w:tc>
+          <w:tcPr>
+            <w:tcW w:w="1229" w:type="dxa"/>
+          </w:tcPr>
+          <w:p>
+            <w:pPr>
+              <w:rPr>
+                <w:i/>
+                <w:iCs/>
+                <w:lang w:val="es-ES_tradnl"/>
+              </w:rPr>
+            </w:pPr>
+            <w:r>
+              <w:rPr>
+                <w:i/>
+                <w:iCs/>
+                <w:lang w:val="es-ES_tradnl"/>
+              </w:rPr>
+              <w:t>potenciaCV</w:t>
+            </w:r>
+          </w:p>
+        </w:tc>
+        <w:tc>
+          <w:tcPr>
+            <w:tcW w:w="1945" w:type="dxa"/>
+          </w:tcPr>
+          <w:p>
+            <w:pPr>
+              <w:rPr>
+                <w:lang w:val="es-ES_tradnl"/>
+              </w:rPr>
+            </w:pPr>
+            <w:r>
+              <w:rPr>
+                <w:lang w:val="es-ES_tradnl"/>
+              </w:rPr>
+              <w:t>&gt;= 0</w:t>
+            </w:r>
+          </w:p>
+          <w:p>
+            <w:pPr>
+              <w:rPr>
+                <w:lang w:val="es-ES_tradnl"/>
+              </w:rPr>
+            </w:pPr>
+          </w:p>
+        </w:tc>
+        <w:tc>
+          <w:tcPr>
+            <w:tcW w:w="1916" w:type="dxa"/>
+          </w:tcPr>
+          <w:p>
+            <w:pPr>
+              <w:rPr>
+                <w:lang w:val="es-ES_tradnl"/>
+              </w:rPr>
+            </w:pPr>
+            <w:r>
+              <w:rPr>
+                <w:lang w:val="es-ES_tradnl"/>
+              </w:rPr>
+              <w:t>0</w:t>
+            </w:r>
+          </w:p>
+          <w:p>
+            <w:pPr>
+              <w:rPr>
+                <w:lang w:val="es-ES_tradnl"/>
+              </w:rPr>
+            </w:pPr>
+            <w:r>
+              <w:rPr>
+                <w:lang w:val="es-ES_tradnl"/>
+              </w:rPr>
+              <w:t>30</w:t>
+            </w:r>
+          </w:p>
+          <w:p>
+            <w:pPr>
+              <w:rPr>
+                <w:lang w:val="es-ES_tradnl"/>
+              </w:rPr>
+            </w:pPr>
+          </w:p>
+        </w:tc>
+        <w:tc>
+          <w:tcPr>
+            <w:tcW w:w="1815" w:type="dxa"/>
+          </w:tcPr>
+          <w:p>
+            <w:pPr>
+              <w:rPr>
+                <w:lang w:val="es-ES_tradnl"/>
+              </w:rPr>
+            </w:pPr>
+            <w:r>
+              <w:rPr>
+                <w:lang w:val="es-ES_tradnl"/>
+              </w:rPr>
+              <w:t>&lt; 0</w:t>
+            </w:r>
+          </w:p>
+          <w:p>
+            <w:pPr>
+              <w:rPr>
+                <w:lang w:val="es-ES_tradnl"/>
+              </w:rPr>
+            </w:pPr>
+          </w:p>
+          <w:p>
+            <w:pPr>
+              <w:rPr>
+                <w:lang w:val="es-ES_tradnl"/>
+              </w:rPr>
+            </w:pPr>
+            <w:r>
+              <w:rPr>
+                <w:lang w:val="es-ES_tradnl"/>
+              </w:rPr>
+              <w:t>Potencia con formato incorrecto</w:t>
+            </w:r>
+          </w:p>
+        </w:tc>
+        <w:tc>
+          <w:tcPr>
+            <w:tcW w:w="1815" w:type="dxa"/>
+          </w:tcPr>
+          <w:p>
+            <w:pPr>
+              <w:rPr>
+                <w:lang w:val="es-ES_tradnl"/>
+              </w:rPr>
+            </w:pPr>
+            <w:r>
+              <w:rPr>
+                <w:lang w:val="es-ES_tradnl"/>
+              </w:rPr>
+              <w:t>-1</w:t>
+            </w:r>
+          </w:p>
+          <w:p>
+            <w:pPr>
+              <w:rPr>
+                <w:lang w:val="es-ES_tradnl"/>
+              </w:rPr>
+            </w:pPr>
+          </w:p>
+          <w:p>
+            <w:pPr>
+              <w:rPr>
+                <w:lang w:val="es-ES_tradnl"/>
+              </w:rPr>
+            </w:pPr>
+            <w:r>
+              <w:rPr>
+                <w:lang w:val="es-ES_tradnl"/>
+              </w:rPr>
+              <w:t>75a</w:t>
+            </w:r>
+          </w:p>
+        </w:tc>
+      </w:tr>
+      <w:tr>
+        <w:tc>
+          <w:tcPr>
+            <w:tcW w:w="1229" w:type="dxa"/>
+          </w:tcPr>
+          <w:p>
+            <w:pPr>
+              <w:rPr>
+                <w:i/>
+                <w:iCs/>
+                <w:lang w:val="es-ES_tradnl"/>
+              </w:rPr>
+            </w:pPr>
+            <w:r>
+              <w:rPr>
+                <w:i/>
+                <w:iCs/>
+                <w:lang w:val="es-ES_tradnl"/>
+              </w:rPr>
+              <w:t>Cobertura</w:t>
+            </w:r>
+          </w:p>
+        </w:tc>
+        <w:tc>
+          <w:tcPr>
+            <w:tcW w:w="1945" w:type="dxa"/>
+          </w:tcPr>
+          <w:p>
+            <w:pPr>
+              <w:rPr>
+                <w:lang w:val="es-ES_tradnl"/>
+              </w:rPr>
+            </w:pPr>
+            <w:r>
+              <w:rPr>
+                <w:lang w:val="es-ES_tradnl"/>
+              </w:rPr>
+              <w:t>TERCEROS</w:t>
+            </w:r>
+          </w:p>
+          <w:p>
+            <w:pPr>
+              <w:rPr>
+                <w:lang w:val="es-ES_tradnl"/>
+              </w:rPr>
+            </w:pPr>
+            <w:r>
+              <w:rPr>
+                <w:lang w:val="es-ES_tradnl"/>
+              </w:rPr>
+              <w:t>TODORIESGO</w:t>
+            </w:r>
+          </w:p>
+          <w:p>
+            <w:pPr>
+              <w:rPr>
+                <w:lang w:val="es-ES_tradnl"/>
+              </w:rPr>
+            </w:pPr>
+            <w:r>
+              <w:rPr>
+                <w:lang w:val="es-ES_tradnl"/>
+              </w:rPr>
+              <w:t>TERCEROSLUNAS</w:t>
+            </w:r>
+          </w:p>
+        </w:tc>
+        <w:tc>
+          <w:tcPr>
+            <w:tcW w:w="1916" w:type="dxa"/>
+          </w:tcPr>
+          <w:p>
+            <w:pPr>
+              <w:rPr>
+                <w:lang w:val="es-ES_tradnl"/>
+              </w:rPr>
+            </w:pPr>
+            <w:r>
+              <w:rPr>
+                <w:lang w:val="es-ES_tradnl"/>
+              </w:rPr>
+              <w:t>TERCEROS</w:t>
+            </w:r>
+          </w:p>
+          <w:p>
+            <w:pPr>
+              <w:rPr>
+                <w:lang w:val="es-ES_tradnl"/>
+              </w:rPr>
+            </w:pPr>
+            <w:r>
+              <w:rPr>
+                <w:lang w:val="es-ES_tradnl"/>
+              </w:rPr>
+              <w:t>TODORIESGO</w:t>
+            </w:r>
+          </w:p>
+          <w:p>
+            <w:pPr>
+              <w:rPr>
+                <w:lang w:val="es-ES_tradnl"/>
+              </w:rPr>
+            </w:pPr>
+            <w:r>
+              <w:rPr>
+                <w:lang w:val="es-ES_tradnl"/>
+              </w:rPr>
+              <w:t>TERCEROSLUNAS</w:t>
+            </w:r>
+          </w:p>
+        </w:tc>
+        <w:tc>
+          <w:tcPr>
+            <w:tcW w:w="1815" w:type="dxa"/>
+          </w:tcPr>
+          <w:p>
+            <w:pPr>
+              <w:rPr>
+                <w:lang w:val="es-ES_tradnl"/>
+              </w:rPr>
+            </w:pPr>
+            <w:r>
+              <w:rPr>
+                <w:lang w:val="es-ES_tradnl"/>
+              </w:rPr>
+              <w:t>-</w:t>
+            </w:r>
+          </w:p>
+        </w:tc>
+        <w:tc>
+          <w:tcPr>
+            <w:tcW w:w="1815" w:type="dxa"/>
+          </w:tcPr>
+          <w:p>
+            <w:pPr>
+              <w:rPr>
+                <w:lang w:val="es-ES_tradnl"/>
+              </w:rPr>
+            </w:pPr>
+            <w:r>
+              <w:rPr>
+                <w:lang w:val="es-ES_tradnl"/>
+              </w:rPr>
+              <w:t>-</w:t>
+            </w:r>
+          </w:p>
+        </w:tc>
+      </w:tr>
+      <w:tr>
+        <w:tc>
+          <w:tcPr>
+            <w:tcW w:w="1229" w:type="dxa"/>
+          </w:tcPr>
+          <w:p>
+            <w:pPr>
+              <w:rPr>
+                <w:i/>
+                <w:iCs/>
+                <w:lang w:val="es-ES_tradnl"/>
+              </w:rPr>
+            </w:pPr>
+            <w:r>
+              <w:rPr>
+                <w:i/>
+                <w:iCs/>
+                <w:lang w:val="es-ES_tradnl"/>
+              </w:rPr>
+              <w:t>M</w:t>
+            </w:r>
+            <w:r>
+              <w:rPr>
+                <w:i/>
+                <w:iCs/>
+                <w:lang w:val="es-ES_tradnl"/>
+              </w:rPr>
+              <w:t>inusvalía</w:t>
+            </w:r>
+          </w:p>
+        </w:tc>
+        <w:tc>
+          <w:tcPr>
+            <w:tcW w:w="1945" w:type="dxa"/>
+          </w:tcPr>
+          <w:p>
+            <w:pPr>
+              <w:rPr>
+                <w:lang w:val="es-ES_tradnl"/>
+              </w:rPr>
+            </w:pPr>
+            <w:r>
+              <w:rPr>
+                <w:lang w:val="es-ES_tradnl"/>
+              </w:rPr>
+              <w:t>Verdadero</w:t>
+            </w:r>
+          </w:p>
+          <w:p>
+            <w:pPr>
+              <w:rPr>
+                <w:lang w:val="es-ES_tradnl"/>
+              </w:rPr>
+            </w:pPr>
+            <w:r>
+              <w:rPr>
+                <w:lang w:val="es-ES_tradnl"/>
+              </w:rPr>
+              <w:t>Falso</w:t>
+            </w:r>
+          </w:p>
+        </w:tc>
+        <w:tc>
+          <w:tcPr>
+            <w:tcW w:w="1916" w:type="dxa"/>
+          </w:tcPr>
+          <w:p>
+            <w:pPr>
+              <w:rPr>
+                <w:lang w:val="es-ES_tradnl"/>
+              </w:rPr>
+            </w:pPr>
+            <w:r>
+              <w:rPr>
+                <w:lang w:val="es-ES_tradnl"/>
+              </w:rPr>
+              <w:t>Verdadero</w:t>
+            </w:r>
+          </w:p>
+          <w:p>
+            <w:pPr>
+              <w:rPr>
+                <w:lang w:val="es-ES_tradnl"/>
+              </w:rPr>
+            </w:pPr>
+            <w:r>
+              <w:rPr>
+                <w:lang w:val="es-ES_tradnl"/>
+              </w:rPr>
+              <w:t>Falso</w:t>
+            </w:r>
+          </w:p>
+        </w:tc>
+        <w:tc>
+          <w:tcPr>
+            <w:tcW w:w="1815" w:type="dxa"/>
+          </w:tcPr>
+          <w:p>
+            <w:pPr>
+              <w:rPr>
+                <w:lang w:val="es-ES_tradnl"/>
+              </w:rPr>
+            </w:pPr>
+            <w:r>
+              <w:rPr>
+                <w:lang w:val="es-ES_tradnl"/>
+              </w:rPr>
+              <w:t>-</w:t>
+            </w:r>
+          </w:p>
+        </w:tc>
+        <w:tc>
+          <w:tcPr>
+            <w:tcW w:w="1815" w:type="dxa"/>
+          </w:tcPr>
+          <w:p>
+            <w:pPr>
+              <w:rPr>
+                <w:lang w:val="es-ES_tradnl"/>
+              </w:rPr>
+            </w:pPr>
+            <w:r>
+              <w:rPr>
+                <w:lang w:val="es-ES_tradnl"/>
+              </w:rPr>
+              <w:t>-</w:t>
+            </w:r>
+          </w:p>
+        </w:tc>
+      </w:tr>
+    </w:tbl>
+    <w:p>
+      <w:pPr>
+        <w:rPr>
+          <w:lang w:val="es-ES_tradnl"/>
+        </w:rPr>
+      </w:pPr>
     </w:p>
     <w:p>
       <w:pPr>
-        <w:rPr>
-          <w:lang w:val="es-ES_tradnl"/>
-        </w:rPr>
-      </w:pPr>
+        <w:pStyle w:val="Prrafodelista"/>
+        <w:numPr>
+          <w:ilvl w:val="0"/>
+          <w:numId w:val="25"/>
+        </w:numPr>
+        <w:rPr>
+          <w:lang w:val="es-ES_tradnl"/>
+        </w:rPr>
+      </w:pPr>
+      <w:r>
+        <w:rPr>
+          <w:lang w:val="es-ES_tradnl"/>
+        </w:rPr>
+        <w:t xml:space="preserve">Fecha = </w:t>
+      </w:r>
+      <w:r>
+        <w:rPr>
+          <w:lang w:val="es-ES_tradnl"/>
+        </w:rPr>
+        <w:t>20/01/2000</w:t>
+      </w:r>
+      <w:r>
+        <w:rPr>
+          <w:lang w:val="es-ES_tradnl"/>
+        </w:rPr>
+        <w:t xml:space="preserve">; Potencia = </w:t>
+      </w:r>
+      <w:r>
+        <w:rPr>
+          <w:lang w:val="es-ES_tradnl"/>
+        </w:rPr>
+        <w:t>6</w:t>
+      </w:r>
+      <w:r>
+        <w:rPr>
+          <w:lang w:val="es-ES_tradnl"/>
+        </w:rPr>
+        <w:t xml:space="preserve">0; Cobertura = TERCEROS; Minusvalía = </w:t>
+      </w:r>
+      <w:r>
+        <w:rPr>
+          <w:lang w:val="es-ES_tradnl"/>
+        </w:rPr>
+        <w:t>Falso</w:t>
+      </w:r>
+      <w:r>
+        <w:rPr>
+          <w:lang w:val="es-ES_tradnl"/>
+        </w:rPr>
+        <w:t>; Resultado esperado = 4</w:t>
+      </w:r>
+      <w:r>
+        <w:rPr>
+          <w:lang w:val="es-ES_tradnl"/>
+        </w:rPr>
+        <w:t>0</w:t>
+      </w:r>
+      <w:r>
+        <w:rPr>
+          <w:lang w:val="es-ES_tradnl"/>
+        </w:rPr>
+        <w:t>0</w:t>
+      </w:r>
+    </w:p>
+    <w:p>
+      <w:pPr>
+        <w:pStyle w:val="Prrafodelista"/>
+        <w:numPr>
+          <w:ilvl w:val="0"/>
+          <w:numId w:val="25"/>
+        </w:numPr>
+        <w:rPr>
+          <w:lang w:val="es-ES_tradnl"/>
+        </w:rPr>
+      </w:pPr>
+      <w:r>
+        <w:rPr>
+          <w:lang w:val="es-ES_tradnl"/>
+        </w:rPr>
+        <w:t xml:space="preserve">Fecha = </w:t>
+      </w:r>
+      <w:r>
+        <w:rPr>
+          <w:lang w:val="es-ES_tradnl"/>
+        </w:rPr>
+        <w:t>Actual + 1 año</w:t>
+      </w:r>
+      <w:r>
+        <w:rPr>
+          <w:lang w:val="es-ES_tradnl"/>
+        </w:rPr>
+        <w:t xml:space="preserve">; Potencia = </w:t>
+      </w:r>
+      <w:r>
+        <w:rPr>
+          <w:lang w:val="es-ES_tradnl"/>
+        </w:rPr>
+        <w:t>6</w:t>
+      </w:r>
+      <w:r>
+        <w:rPr>
+          <w:lang w:val="es-ES_tradnl"/>
+        </w:rPr>
+        <w:t xml:space="preserve">0; Cobertura = TERCEROS; Minusvalía = </w:t>
+      </w:r>
+      <w:r>
+        <w:rPr>
+          <w:lang w:val="es-ES_tradnl"/>
+        </w:rPr>
+        <w:t>Falso</w:t>
+      </w:r>
+      <w:r>
+        <w:rPr>
+          <w:lang w:val="es-ES_tradnl"/>
+        </w:rPr>
+        <w:t xml:space="preserve">; Resultado esperado = </w:t>
+      </w:r>
+      <w:r>
+        <w:rPr>
+          <w:lang w:val="es-ES_tradnl"/>
+        </w:rPr>
+        <w:t>¡Dato de entrada erróneo!</w:t>
+      </w:r>
+    </w:p>
+    <w:p>
+      <w:pPr>
+        <w:pStyle w:val="Prrafodelista"/>
+        <w:numPr>
+          <w:ilvl w:val="0"/>
+          <w:numId w:val="25"/>
+        </w:numPr>
+        <w:rPr>
+          <w:lang w:val="es-ES_tradnl"/>
+        </w:rPr>
+      </w:pPr>
+      <w:r>
+        <w:rPr>
+          <w:lang w:val="es-ES_tradnl"/>
+        </w:rPr>
+        <w:t xml:space="preserve">Fecha = </w:t>
+      </w:r>
+      <w:r>
+        <w:rPr>
+          <w:lang w:val="es-ES_tradnl"/>
+        </w:rPr>
+        <w:t>02/mm/2000</w:t>
+      </w:r>
+      <w:r>
+        <w:rPr>
+          <w:lang w:val="es-ES_tradnl"/>
+        </w:rPr>
+        <w:t xml:space="preserve">; Potencia = </w:t>
+      </w:r>
+      <w:r>
+        <w:rPr>
+          <w:lang w:val="es-ES_tradnl"/>
+        </w:rPr>
+        <w:t>6</w:t>
+      </w:r>
+      <w:r>
+        <w:rPr>
+          <w:lang w:val="es-ES_tradnl"/>
+        </w:rPr>
+        <w:t xml:space="preserve">0; Cobertura = TERCEROS; Minusvalía = </w:t>
+      </w:r>
+      <w:r>
+        <w:rPr>
+          <w:lang w:val="es-ES_tradnl"/>
+        </w:rPr>
+        <w:t>Falso</w:t>
+      </w:r>
+      <w:r>
+        <w:rPr>
+          <w:lang w:val="es-ES_tradnl"/>
+        </w:rPr>
+        <w:t xml:space="preserve">; Resultado esperado = </w:t>
+      </w:r>
+      <w:r>
+        <w:rPr>
+          <w:lang w:val="es-ES_tradnl"/>
+        </w:rPr>
+        <w:t>La fecha no se pudo parsear</w:t>
+      </w:r>
+    </w:p>
+    <w:p>
+      <w:pPr>
+        <w:pStyle w:val="Prrafodelista"/>
+        <w:numPr>
+          <w:ilvl w:val="0"/>
+          <w:numId w:val="25"/>
+        </w:numPr>
+        <w:rPr>
+          <w:lang w:val="es-ES_tradnl"/>
+        </w:rPr>
+      </w:pPr>
+      <w:r>
+        <w:rPr>
+          <w:lang w:val="es-ES_tradnl"/>
+        </w:rPr>
+        <w:lastRenderedPageBreak/>
+        <w:t xml:space="preserve">Fecha = </w:t>
+      </w:r>
+      <w:r>
+        <w:rPr>
+          <w:lang w:val="es-ES_tradnl"/>
+        </w:rPr>
+        <w:t>20/02/2000</w:t>
+      </w:r>
+      <w:r>
+        <w:rPr>
+          <w:lang w:val="es-ES_tradnl"/>
+        </w:rPr>
+        <w:t xml:space="preserve">; Potencia = </w:t>
+      </w:r>
+      <w:r>
+        <w:rPr>
+          <w:lang w:val="es-ES_tradnl"/>
+        </w:rPr>
+        <w:t>6</w:t>
+      </w:r>
+      <w:r>
+        <w:rPr>
+          <w:lang w:val="es-ES_tradnl"/>
+        </w:rPr>
+        <w:t>0</w:t>
+      </w:r>
+      <w:r>
+        <w:rPr>
+          <w:lang w:val="es-ES_tradnl"/>
+        </w:rPr>
+        <w:t>a</w:t>
+      </w:r>
+      <w:r>
+        <w:rPr>
+          <w:lang w:val="es-ES_tradnl"/>
+        </w:rPr>
+        <w:t xml:space="preserve">; Cobertura = TERCEROS; Minusvalía = </w:t>
+      </w:r>
+      <w:r>
+        <w:rPr>
+          <w:lang w:val="es-ES_tradnl"/>
+        </w:rPr>
+        <w:t>Falso</w:t>
+      </w:r>
+      <w:r>
+        <w:rPr>
+          <w:lang w:val="es-ES_tradnl"/>
+        </w:rPr>
+        <w:t xml:space="preserve">; Resultado esperado = </w:t>
+      </w:r>
+      <w:r>
+        <w:rPr>
+          <w:lang w:val="es-ES_tradnl"/>
+        </w:rPr>
+        <w:t>¡Dato de entrada erróneo!</w:t>
+      </w:r>
+    </w:p>
+    <w:p>
+      <w:pPr>
+        <w:pStyle w:val="Prrafodelista"/>
+        <w:numPr>
+          <w:ilvl w:val="0"/>
+          <w:numId w:val="25"/>
+        </w:numPr>
+        <w:rPr>
+          <w:lang w:val="es-ES_tradnl"/>
+        </w:rPr>
+      </w:pPr>
+      <w:r>
+        <w:rPr>
+          <w:lang w:val="es-ES_tradnl"/>
+        </w:rPr>
+        <w:t xml:space="preserve">Fecha = </w:t>
+      </w:r>
+      <w:r>
+        <w:rPr>
+          <w:lang w:val="es-ES_tradnl"/>
+        </w:rPr>
+        <w:t>20/02/2000</w:t>
+      </w:r>
+      <w:r>
+        <w:rPr>
+          <w:lang w:val="es-ES_tradnl"/>
+        </w:rPr>
+        <w:t xml:space="preserve">; Potencia = </w:t>
+      </w:r>
+      <w:r>
+        <w:rPr>
+          <w:lang w:val="es-ES_tradnl"/>
+        </w:rPr>
+        <w:t>-</w:t>
+      </w:r>
+      <w:r>
+        <w:rPr>
+          <w:lang w:val="es-ES_tradnl"/>
+        </w:rPr>
+        <w:t>6</w:t>
+      </w:r>
+      <w:r>
+        <w:rPr>
+          <w:lang w:val="es-ES_tradnl"/>
+        </w:rPr>
+        <w:t xml:space="preserve">0; Cobertura = TERCEROS; Minusvalía = </w:t>
+      </w:r>
+      <w:r>
+        <w:rPr>
+          <w:lang w:val="es-ES_tradnl"/>
+        </w:rPr>
+        <w:t>Falso</w:t>
+      </w:r>
+      <w:r>
+        <w:rPr>
+          <w:lang w:val="es-ES_tradnl"/>
+        </w:rPr>
+        <w:t xml:space="preserve">; Resultado esperado = </w:t>
+      </w:r>
+      <w:r>
+        <w:rPr>
+          <w:lang w:val="es-ES_tradnl"/>
+        </w:rPr>
+        <w:t>¡Dato de entrada erróneo!</w:t>
+      </w:r>
+    </w:p>
+    <w:p>
+      <w:pPr>
+        <w:pStyle w:val="Ttulo3"/>
+        <w:rPr>
+          <w:lang w:val="es-ES_tradnl"/>
+        </w:rPr>
+      </w:pPr>
+      <w:r>
+        <w:rPr>
+          <w:lang w:val="es-ES_tradnl"/>
+        </w:rPr>
+        <w:t xml:space="preserve">Errores </w:t>
+      </w:r>
+    </w:p>
+    <w:p>
+      <w:pPr>
+        <w:pStyle w:val="Prrafodelista"/>
+        <w:numPr>
+          <w:ilvl w:val="0"/>
+          <w:numId w:val="28"/>
+        </w:numPr>
+        <w:rPr>
+          <w:lang w:val="es-ES_tradnl"/>
+        </w:rPr>
+      </w:pPr>
+      <w:r>
+        <w:rPr>
+          <w:lang w:val="es-ES_tradnl"/>
+        </w:rPr>
+        <w:t>Se ha corregido el error de selección de tipo de seguro, esto se debía a que el combo box asociado carecía de nombre</w:t>
+      </w:r>
+    </w:p>
+    <w:p>
+      <w:pPr>
+        <w:pStyle w:val="Prrafodelista"/>
+        <w:numPr>
+          <w:ilvl w:val="0"/>
+          <w:numId w:val="28"/>
+        </w:numPr>
+        <w:rPr>
+          <w:lang w:val="es-ES_tradnl"/>
+        </w:rPr>
+      </w:pPr>
+      <w:r>
+        <w:rPr>
+          <w:lang w:val="es-ES_tradnl"/>
+        </w:rPr>
+        <w:t xml:space="preserve">Se encontró un error de FEST en el que el carácter “/” no se puede presionar, se ha optado por utilizar en carácter “-” en vez de este dentro de la </w:t>
+      </w:r>
+      <w:r>
+        <w:rPr>
+          <w:lang w:val="es-ES_tradnl"/>
+        </w:rPr>
+        <w:t>aplicación</w:t>
+      </w:r>
+    </w:p>
+    <w:p>
+      <w:pPr>
+        <w:pStyle w:val="Prrafodelista"/>
+        <w:numPr>
+          <w:ilvl w:val="0"/>
+          <w:numId w:val="28"/>
+        </w:numPr>
+        <w:rPr>
+          <w:lang w:val="es-ES_tradnl"/>
+        </w:rPr>
+      </w:pPr>
+      <w:r>
+        <w:rPr>
+          <w:lang w:val="es-ES_tradnl"/>
+        </w:rPr>
+        <w:t xml:space="preserve">Se ha detectado un error en donde se lanzaba una excepción no capturada al dar un valor de entrada con formato no válido a potencia, en </w:t>
+      </w:r>
+      <w:r>
+        <w:rPr>
+          <w:lang w:val="es-ES_tradnl"/>
+        </w:rPr>
+        <w:t>vez</w:t>
+      </w:r>
+      <w:r>
+        <w:rPr>
+          <w:lang w:val="es-ES_tradnl"/>
+        </w:rPr>
+        <w:t xml:space="preserve"> de mostrar el mensaje de error “</w:t>
+      </w:r>
+      <w:r>
+        <w:t>¡Dato de entrada erróneo!</w:t>
+      </w:r>
+      <w:r>
+        <w:t>”</w:t>
+      </w:r>
     </w:p>
     <w:p>
       <w:pPr>
@@ -5097,7 +6186,7 @@
   <w:abstractNum w:abstractNumId="11" w15:restartNumberingAfterBreak="0">
     <w:nsid w:val="40066B5E"/>
     <w:multiLevelType w:val="hybridMultilevel"/>
-    <w:tmpl w:val="2842B46C"/>
+    <w:tmpl w:val="5F6AE66C"/>
     <w:lvl w:ilvl="0" w:tplc="0C0A0001">
       <w:start w:val="1"/>
       <w:numFmt w:val="bullet"/>
@@ -5294,6 +6383,119 @@
     </w:lvl>
   </w:abstractNum>
   <w:abstractNum w:abstractNumId="13" w15:restartNumberingAfterBreak="0">
+    <w:nsid w:val="45692008"/>
+    <w:multiLevelType w:val="hybridMultilevel"/>
+    <w:tmpl w:val="376214BA"/>
+    <w:lvl w:ilvl="0" w:tplc="0C0A0001">
+      <w:start w:val="1"/>
+      <w:numFmt w:val="bullet"/>
+      <w:lvlText w:val=""/>
+      <w:lvlJc w:val="left"/>
+      <w:pPr>
+        <w:ind w:left="720" w:hanging="360"/>
+      </w:pPr>
+      <w:rPr>
+        <w:rFonts w:ascii="Symbol" w:hAnsi="Symbol" w:hint="default"/>
+      </w:rPr>
+    </w:lvl>
+    <w:lvl w:ilvl="1" w:tplc="0C0A0003" w:tentative="1">
+      <w:start w:val="1"/>
+      <w:numFmt w:val="bullet"/>
+      <w:lvlText w:val="o"/>
+      <w:lvlJc w:val="left"/>
+      <w:pPr>
+        <w:ind w:left="1440" w:hanging="360"/>
+      </w:pPr>
+      <w:rPr>
+        <w:rFonts w:ascii="Courier New" w:hAnsi="Courier New" w:cs="Courier New" w:hint="default"/>
+      </w:rPr>
+    </w:lvl>
+    <w:lvl w:ilvl="2" w:tplc="0C0A0005" w:tentative="1">
+      <w:start w:val="1"/>
+      <w:numFmt w:val="bullet"/>
+      <w:lvlText w:val=""/>
+      <w:lvlJc w:val="left"/>
+      <w:pPr>
+        <w:ind w:left="2160" w:hanging="360"/>
+      </w:pPr>
+      <w:rPr>
+        <w:rFonts w:ascii="Wingdings" w:hAnsi="Wingdings" w:hint="default"/>
+      </w:rPr>
+    </w:lvl>
+    <w:lvl w:ilvl="3" w:tplc="0C0A0001" w:tentative="1">
+      <w:start w:val="1"/>
+      <w:numFmt w:val="bullet"/>
+      <w:lvlText w:val=""/>
+      <w:lvlJc w:val="left"/>
+      <w:pPr>
+        <w:ind w:left="2880" w:hanging="360"/>
+      </w:pPr>
+      <w:rPr>
+        <w:rFonts w:ascii="Symbol" w:hAnsi="Symbol" w:hint="default"/>
+      </w:rPr>
+    </w:lvl>
+    <w:lvl w:ilvl="4" w:tplc="0C0A0003" w:tentative="1">
+      <w:start w:val="1"/>
+      <w:numFmt w:val="bullet"/>
+      <w:lvlText w:val="o"/>
+      <w:lvlJc w:val="left"/>
+      <w:pPr>
+        <w:ind w:left="3600" w:hanging="360"/>
+      </w:pPr>
+      <w:rPr>
+        <w:rFonts w:ascii="Courier New" w:hAnsi="Courier New" w:cs="Courier New" w:hint="default"/>
+      </w:rPr>
+    </w:lvl>
+    <w:lvl w:ilvl="5" w:tplc="0C0A0005" w:tentative="1">
+      <w:start w:val="1"/>
+      <w:numFmt w:val="bullet"/>
+      <w:lvlText w:val=""/>
+      <w:lvlJc w:val="left"/>
+      <w:pPr>
+        <w:ind w:left="4320" w:hanging="360"/>
+      </w:pPr>
+      <w:rPr>
+        <w:rFonts w:ascii="Wingdings" w:hAnsi="Wingdings" w:hint="default"/>
+      </w:rPr>
+    </w:lvl>
+    <w:lvl w:ilvl="6" w:tplc="0C0A0001" w:tentative="1">
+      <w:start w:val="1"/>
+      <w:numFmt w:val="bullet"/>
+      <w:lvlText w:val=""/>
+      <w:lvlJc w:val="left"/>
+      <w:pPr>
+        <w:ind w:left="5040" w:hanging="360"/>
+      </w:pPr>
+      <w:rPr>
+        <w:rFonts w:ascii="Symbol" w:hAnsi="Symbol" w:hint="default"/>
+      </w:rPr>
+    </w:lvl>
+    <w:lvl w:ilvl="7" w:tplc="0C0A0003" w:tentative="1">
+      <w:start w:val="1"/>
+      <w:numFmt w:val="bullet"/>
+      <w:lvlText w:val="o"/>
+      <w:lvlJc w:val="left"/>
+      <w:pPr>
+        <w:ind w:left="5760" w:hanging="360"/>
+      </w:pPr>
+      <w:rPr>
+        <w:rFonts w:ascii="Courier New" w:hAnsi="Courier New" w:cs="Courier New" w:hint="default"/>
+      </w:rPr>
+    </w:lvl>
+    <w:lvl w:ilvl="8" w:tplc="0C0A0005" w:tentative="1">
+      <w:start w:val="1"/>
+      <w:numFmt w:val="bullet"/>
+      <w:lvlText w:val=""/>
+      <w:lvlJc w:val="left"/>
+      <w:pPr>
+        <w:ind w:left="6480" w:hanging="360"/>
+      </w:pPr>
+      <w:rPr>
+        <w:rFonts w:ascii="Wingdings" w:hAnsi="Wingdings" w:hint="default"/>
+      </w:rPr>
+    </w:lvl>
+  </w:abstractNum>
+  <w:abstractNum w:abstractNumId="14" w15:restartNumberingAfterBreak="0">
     <w:nsid w:val="48DF4C9B"/>
     <w:multiLevelType w:val="hybridMultilevel"/>
     <w:tmpl w:val="3176DAF0"/>
@@ -5406,7 +6608,7 @@
       </w:rPr>
     </w:lvl>
   </w:abstractNum>
-  <w:abstractNum w:abstractNumId="14" w15:restartNumberingAfterBreak="0">
+  <w:abstractNum w:abstractNumId="15" w15:restartNumberingAfterBreak="0">
     <w:nsid w:val="496D133E"/>
     <w:multiLevelType w:val="hybridMultilevel"/>
     <w:tmpl w:val="D19AB9A4"/>
@@ -5519,7 +6721,7 @@
       </w:rPr>
     </w:lvl>
   </w:abstractNum>
-  <w:abstractNum w:abstractNumId="15" w15:restartNumberingAfterBreak="0">
+  <w:abstractNum w:abstractNumId="16" w15:restartNumberingAfterBreak="0">
     <w:nsid w:val="4FCB5DDB"/>
     <w:multiLevelType w:val="hybridMultilevel"/>
     <w:tmpl w:val="933C1320"/>
@@ -5632,7 +6834,7 @@
       </w:rPr>
     </w:lvl>
   </w:abstractNum>
-  <w:abstractNum w:abstractNumId="16" w15:restartNumberingAfterBreak="0">
+  <w:abstractNum w:abstractNumId="17" w15:restartNumberingAfterBreak="0">
     <w:nsid w:val="534E0F21"/>
     <w:multiLevelType w:val="multilevel"/>
     <w:tmpl w:val="7AF47CC0"/>
@@ -5753,7 +6955,7 @@
       </w:rPr>
     </w:lvl>
   </w:abstractNum>
-  <w:abstractNum w:abstractNumId="17" w15:restartNumberingAfterBreak="0">
+  <w:abstractNum w:abstractNumId="18" w15:restartNumberingAfterBreak="0">
     <w:nsid w:val="56820CFF"/>
     <w:multiLevelType w:val="hybridMultilevel"/>
     <w:tmpl w:val="72441588"/>
@@ -5842,7 +7044,7 @@
       </w:pPr>
     </w:lvl>
   </w:abstractNum>
-  <w:abstractNum w:abstractNumId="18" w15:restartNumberingAfterBreak="0">
+  <w:abstractNum w:abstractNumId="19" w15:restartNumberingAfterBreak="0">
     <w:nsid w:val="56955BAC"/>
     <w:multiLevelType w:val="hybridMultilevel"/>
     <w:tmpl w:val="2250A7EE"/>
@@ -5955,7 +7157,7 @@
       </w:rPr>
     </w:lvl>
   </w:abstractNum>
-  <w:abstractNum w:abstractNumId="19" w15:restartNumberingAfterBreak="0">
+  <w:abstractNum w:abstractNumId="20" w15:restartNumberingAfterBreak="0">
     <w:nsid w:val="5E6B6DE7"/>
     <w:multiLevelType w:val="hybridMultilevel"/>
     <w:tmpl w:val="CC20826C"/>
@@ -6044,7 +7246,7 @@
       </w:pPr>
     </w:lvl>
   </w:abstractNum>
-  <w:abstractNum w:abstractNumId="20" w15:restartNumberingAfterBreak="0">
+  <w:abstractNum w:abstractNumId="21" w15:restartNumberingAfterBreak="0">
     <w:nsid w:val="602B119A"/>
     <w:multiLevelType w:val="hybridMultilevel"/>
     <w:tmpl w:val="4660432C"/>
@@ -6133,7 +7335,7 @@
       </w:pPr>
     </w:lvl>
   </w:abstractNum>
-  <w:abstractNum w:abstractNumId="21" w15:restartNumberingAfterBreak="0">
+  <w:abstractNum w:abstractNumId="22" w15:restartNumberingAfterBreak="0">
     <w:nsid w:val="700D03B5"/>
     <w:multiLevelType w:val="hybridMultilevel"/>
     <w:tmpl w:val="37ECB452"/>
@@ -6222,7 +7424,7 @@
       </w:pPr>
     </w:lvl>
   </w:abstractNum>
-  <w:abstractNum w:abstractNumId="22" w15:restartNumberingAfterBreak="0">
+  <w:abstractNum w:abstractNumId="23" w15:restartNumberingAfterBreak="0">
     <w:nsid w:val="73F97494"/>
     <w:multiLevelType w:val="hybridMultilevel"/>
     <w:tmpl w:val="C68A3A82"/>
@@ -6311,7 +7513,7 @@
       </w:pPr>
     </w:lvl>
   </w:abstractNum>
-  <w:abstractNum w:abstractNumId="23" w15:restartNumberingAfterBreak="0">
+  <w:abstractNum w:abstractNumId="24" w15:restartNumberingAfterBreak="0">
     <w:nsid w:val="7DE76DE3"/>
     <w:multiLevelType w:val="hybridMultilevel"/>
     <w:tmpl w:val="BECAD950"/>
@@ -6404,10 +7606,10 @@
     <w:abstractNumId w:val="12"/>
   </w:num>
   <w:num w:numId="2">
-    <w:abstractNumId w:val="20"/>
+    <w:abstractNumId w:val="21"/>
   </w:num>
   <w:num w:numId="3">
-    <w:abstractNumId w:val="16"/>
+    <w:abstractNumId w:val="17"/>
   </w:num>
   <w:num w:numId="4">
     <w:abstractNumId w:val="4"/>
@@ -6416,31 +7618,31 @@
     <w:abstractNumId w:val="1"/>
   </w:num>
   <w:num w:numId="6">
-    <w:abstractNumId w:val="14"/>
+    <w:abstractNumId w:val="15"/>
   </w:num>
   <w:num w:numId="7">
-    <w:abstractNumId w:val="18"/>
+    <w:abstractNumId w:val="19"/>
   </w:num>
   <w:num w:numId="8">
-    <w:abstractNumId w:val="15"/>
+    <w:abstractNumId w:val="16"/>
   </w:num>
   <w:num w:numId="9">
-    <w:abstractNumId w:val="22"/>
+    <w:abstractNumId w:val="23"/>
   </w:num>
   <w:num w:numId="10">
     <w:abstractNumId w:val="2"/>
   </w:num>
   <w:num w:numId="11">
-    <w:abstractNumId w:val="21"/>
+    <w:abstractNumId w:val="22"/>
   </w:num>
   <w:num w:numId="12">
     <w:abstractNumId w:val="3"/>
   </w:num>
   <w:num w:numId="13">
-    <w:abstractNumId w:val="23"/>
+    <w:abstractNumId w:val="24"/>
   </w:num>
   <w:num w:numId="14">
-    <w:abstractNumId w:val="19"/>
+    <w:abstractNumId w:val="20"/>
   </w:num>
   <w:num w:numId="15">
     <w:abstractNumId w:val="5"/>
@@ -6449,16 +7651,16 @@
     <w:abstractNumId w:val="8"/>
   </w:num>
   <w:num w:numId="17">
-    <w:abstractNumId w:val="17"/>
+    <w:abstractNumId w:val="18"/>
   </w:num>
   <w:num w:numId="18">
     <w:abstractNumId w:val="10"/>
   </w:num>
   <w:num w:numId="19">
-    <w:abstractNumId w:val="13"/>
+    <w:abstractNumId w:val="14"/>
   </w:num>
   <w:num w:numId="20">
-    <w:abstractNumId w:val="16"/>
+    <w:abstractNumId w:val="17"/>
     <w:lvlOverride w:ilvl="0">
       <w:startOverride w:val="1"/>
     </w:lvlOverride>
@@ -6488,7 +7690,7 @@
     </w:lvlOverride>
   </w:num>
   <w:num w:numId="21">
-    <w:abstractNumId w:val="21"/>
+    <w:abstractNumId w:val="22"/>
     <w:lvlOverride w:ilvl="0">
       <w:startOverride w:val="1"/>
     </w:lvlOverride>
@@ -6518,7 +7720,7 @@
     </w:lvlOverride>
   </w:num>
   <w:num w:numId="22">
-    <w:abstractNumId w:val="19"/>
+    <w:abstractNumId w:val="20"/>
   </w:num>
   <w:num w:numId="23">
     <w:abstractNumId w:val="7"/>
@@ -6534,6 +7736,9 @@
   </w:num>
   <w:num w:numId="27">
     <w:abstractNumId w:val="9"/>
+  </w:num>
+  <w:num w:numId="28">
+    <w:abstractNumId w:val="13"/>
   </w:num>
 </w:numbering>
 </file>
@@ -7013,7 +8218,6 @@
   <w:style w:type="character" w:default="1" w:styleId="Fuentedeprrafopredeter">
     <w:name w:val="Default Paragraph Font"/>
     <w:uiPriority w:val="1"/>
-    <w:semiHidden/>
     <w:unhideWhenUsed/>
   </w:style>
   <w:style w:type="table" w:default="1" w:styleId="Tablanormal">

</xml_diff>

<commit_message>
Finalizada la parte de pruebas correspondiente al apartado 3: Pruebas de la clase ListaOrdenada
</commit_message>
<xml_diff>
--- a/P4/Plan de pruebas.docx
+++ b/P4/Plan de pruebas.docx
@@ -4479,13 +4479,7 @@
         <w:rPr>
           <w:lang w:val="es-ES_tradnl"/>
         </w:rPr>
-        <w:t>-</w:t>
-      </w:r>
-      <w:r>
-        <w:rPr>
-          <w:lang w:val="es-ES_tradnl"/>
-        </w:rPr>
-        <w:t>6</w:t>
+        <w:t>-6</w:t>
       </w:r>
       <w:r>
         <w:rPr>
@@ -4628,19 +4622,1236 @@
         </w:rPr>
         <w:t>ListaOrdenada</w:t>
       </w:r>
-      <w:r>
-        <w:rPr>
-          <w:lang w:val="es-ES_tradnl"/>
-        </w:rPr>
-        <w:t>Acotada</w:t>
-      </w:r>
+    </w:p>
+    <w:tbl>
+      <w:tblPr>
+        <w:tblStyle w:val="Tablaconcuadrcula"/>
+        <w:tblW w:w="0" w:type="auto"/>
+        <w:tblLook w:val="04A0" w:firstRow="1" w:lastRow="0" w:firstColumn="1" w:lastColumn="0" w:noHBand="0" w:noVBand="1"/>
+      </w:tblPr>
+      <w:tblGrid>
+        <w:gridCol w:w="1229"/>
+        <w:gridCol w:w="1945"/>
+        <w:gridCol w:w="1916"/>
+        <w:gridCol w:w="1815"/>
+        <w:gridCol w:w="1815"/>
+      </w:tblGrid>
+      <w:tr>
+        <w:tc>
+          <w:tcPr>
+            <w:tcW w:w="1229" w:type="dxa"/>
+          </w:tcPr>
+          <w:p>
+            <w:pPr>
+              <w:rPr>
+                <w:lang w:val="es-ES_tradnl"/>
+              </w:rPr>
+            </w:pPr>
+          </w:p>
+        </w:tc>
+        <w:tc>
+          <w:tcPr>
+            <w:tcW w:w="1945" w:type="dxa"/>
+          </w:tcPr>
+          <w:p>
+            <w:pPr>
+              <w:jc w:val="center"/>
+              <w:rPr>
+                <w:b/>
+                <w:bCs/>
+                <w:lang w:val="es-ES_tradnl"/>
+              </w:rPr>
+            </w:pPr>
+            <w:r>
+              <w:rPr>
+                <w:b/>
+                <w:bCs/>
+                <w:lang w:val="es-ES_tradnl"/>
+              </w:rPr>
+              <w:t>Clases válidas</w:t>
+            </w:r>
+          </w:p>
+        </w:tc>
+        <w:tc>
+          <w:tcPr>
+            <w:tcW w:w="1916" w:type="dxa"/>
+          </w:tcPr>
+          <w:p>
+            <w:pPr>
+              <w:jc w:val="center"/>
+              <w:rPr>
+                <w:b/>
+                <w:bCs/>
+                <w:lang w:val="es-ES_tradnl"/>
+              </w:rPr>
+            </w:pPr>
+            <w:r>
+              <w:rPr>
+                <w:b/>
+                <w:bCs/>
+                <w:lang w:val="es-ES_tradnl"/>
+              </w:rPr>
+              <w:t>Valores válidos</w:t>
+            </w:r>
+          </w:p>
+        </w:tc>
+        <w:tc>
+          <w:tcPr>
+            <w:tcW w:w="1815" w:type="dxa"/>
+          </w:tcPr>
+          <w:p>
+            <w:pPr>
+              <w:jc w:val="center"/>
+              <w:rPr>
+                <w:b/>
+                <w:bCs/>
+                <w:lang w:val="es-ES_tradnl"/>
+              </w:rPr>
+            </w:pPr>
+            <w:r>
+              <w:rPr>
+                <w:b/>
+                <w:bCs/>
+                <w:lang w:val="es-ES_tradnl"/>
+              </w:rPr>
+              <w:t>Clases no válidas</w:t>
+            </w:r>
+          </w:p>
+        </w:tc>
+        <w:tc>
+          <w:tcPr>
+            <w:tcW w:w="1815" w:type="dxa"/>
+          </w:tcPr>
+          <w:p>
+            <w:pPr>
+              <w:jc w:val="center"/>
+              <w:rPr>
+                <w:b/>
+                <w:bCs/>
+                <w:lang w:val="es-ES_tradnl"/>
+              </w:rPr>
+            </w:pPr>
+            <w:r>
+              <w:rPr>
+                <w:b/>
+                <w:bCs/>
+                <w:lang w:val="es-ES_tradnl"/>
+              </w:rPr>
+              <w:t>Valores no válidos</w:t>
+            </w:r>
+          </w:p>
+        </w:tc>
+      </w:tr>
+      <w:tr>
+        <w:tc>
+          <w:tcPr>
+            <w:tcW w:w="1229" w:type="dxa"/>
+          </w:tcPr>
+          <w:p>
+            <w:pPr>
+              <w:rPr>
+                <w:i/>
+                <w:iCs/>
+                <w:lang w:val="es-ES_tradnl"/>
+              </w:rPr>
+            </w:pPr>
+            <w:r>
+              <w:rPr>
+                <w:i/>
+                <w:iCs/>
+                <w:lang w:val="es-ES_tradnl"/>
+              </w:rPr>
+              <w:t>Get</w:t>
+            </w:r>
+          </w:p>
+        </w:tc>
+        <w:tc>
+          <w:tcPr>
+            <w:tcW w:w="1945" w:type="dxa"/>
+          </w:tcPr>
+          <w:p>
+            <w:pPr>
+              <w:rPr>
+                <w:lang w:val="es-ES_tradnl"/>
+              </w:rPr>
+            </w:pPr>
+            <w:r>
+              <w:rPr>
+                <w:lang w:val="es-ES_tradnl"/>
+              </w:rPr>
+              <w:t>Índice válido en lista con elementos</w:t>
+            </w:r>
+          </w:p>
+          <w:p>
+            <w:pPr>
+              <w:rPr>
+                <w:lang w:val="es-ES_tradnl"/>
+              </w:rPr>
+            </w:pPr>
+          </w:p>
+          <w:p>
+            <w:pPr>
+              <w:rPr>
+                <w:lang w:val="es-ES_tradnl"/>
+              </w:rPr>
+            </w:pPr>
+            <w:r>
+              <w:rPr>
+                <w:lang w:val="es-ES_tradnl"/>
+              </w:rPr>
+              <w:t>Índice válido en lista con</w:t>
+            </w:r>
+            <w:r>
+              <w:rPr>
+                <w:lang w:val="es-ES_tradnl"/>
+              </w:rPr>
+              <w:t xml:space="preserve"> un</w:t>
+            </w:r>
+            <w:r>
+              <w:rPr>
+                <w:lang w:val="es-ES_tradnl"/>
+              </w:rPr>
+              <w:t xml:space="preserve"> elemento</w:t>
+            </w:r>
+          </w:p>
+        </w:tc>
+        <w:tc>
+          <w:tcPr>
+            <w:tcW w:w="1916" w:type="dxa"/>
+          </w:tcPr>
+          <w:p>
+            <w:pPr>
+              <w:rPr>
+                <w:lang w:val="es-ES_tradnl"/>
+              </w:rPr>
+            </w:pPr>
+            <w:r>
+              <w:rPr>
+                <w:lang w:val="es-ES_tradnl"/>
+              </w:rPr>
+              <w:t>(1) en [1, 2, 3]</w:t>
+            </w:r>
+          </w:p>
+          <w:p>
+            <w:pPr>
+              <w:rPr>
+                <w:lang w:val="es-ES_tradnl"/>
+              </w:rPr>
+            </w:pPr>
+          </w:p>
+          <w:p>
+            <w:pPr>
+              <w:rPr>
+                <w:lang w:val="es-ES_tradnl"/>
+              </w:rPr>
+            </w:pPr>
+          </w:p>
+          <w:p>
+            <w:pPr>
+              <w:rPr>
+                <w:lang w:val="es-ES_tradnl"/>
+              </w:rPr>
+            </w:pPr>
+          </w:p>
+          <w:p>
+            <w:pPr>
+              <w:rPr>
+                <w:lang w:val="es-ES_tradnl"/>
+              </w:rPr>
+            </w:pPr>
+            <w:r>
+              <w:rPr>
+                <w:lang w:val="es-ES_tradnl"/>
+              </w:rPr>
+              <w:t>(</w:t>
+            </w:r>
+            <w:r>
+              <w:rPr>
+                <w:lang w:val="es-ES_tradnl"/>
+              </w:rPr>
+              <w:t>0</w:t>
+            </w:r>
+            <w:r>
+              <w:rPr>
+                <w:lang w:val="es-ES_tradnl"/>
+              </w:rPr>
+              <w:t>) en [1]</w:t>
+            </w:r>
+          </w:p>
+        </w:tc>
+        <w:tc>
+          <w:tcPr>
+            <w:tcW w:w="1815" w:type="dxa"/>
+          </w:tcPr>
+          <w:p>
+            <w:pPr>
+              <w:rPr>
+                <w:lang w:val="es-ES_tradnl"/>
+              </w:rPr>
+            </w:pPr>
+            <w:r>
+              <w:rPr>
+                <w:lang w:val="es-ES_tradnl"/>
+              </w:rPr>
+              <w:t>Índice no válido</w:t>
+            </w:r>
+          </w:p>
+          <w:p>
+            <w:pPr>
+              <w:rPr>
+                <w:lang w:val="es-ES_tradnl"/>
+              </w:rPr>
+            </w:pPr>
+          </w:p>
+          <w:p>
+            <w:pPr>
+              <w:rPr>
+                <w:lang w:val="es-ES_tradnl"/>
+              </w:rPr>
+            </w:pPr>
+          </w:p>
+          <w:p>
+            <w:pPr>
+              <w:rPr>
+                <w:lang w:val="es-ES_tradnl"/>
+              </w:rPr>
+            </w:pPr>
+            <w:r>
+              <w:rPr>
+                <w:lang w:val="es-ES_tradnl"/>
+              </w:rPr>
+              <w:t>Índice en lista sin elementos</w:t>
+            </w:r>
+          </w:p>
+        </w:tc>
+        <w:tc>
+          <w:tcPr>
+            <w:tcW w:w="1815" w:type="dxa"/>
+          </w:tcPr>
+          <w:p>
+            <w:pPr>
+              <w:rPr>
+                <w:lang w:val="es-ES_tradnl"/>
+              </w:rPr>
+            </w:pPr>
+            <w:r>
+              <w:rPr>
+                <w:lang w:val="es-ES_tradnl"/>
+              </w:rPr>
+              <w:t>(</w:t>
+            </w:r>
+            <w:r>
+              <w:rPr>
+                <w:lang w:val="es-ES_tradnl"/>
+              </w:rPr>
+              <w:t>-6</w:t>
+            </w:r>
+            <w:r>
+              <w:rPr>
+                <w:lang w:val="es-ES_tradnl"/>
+              </w:rPr>
+              <w:t>) en [1, 2, 3]</w:t>
+            </w:r>
+          </w:p>
+          <w:p>
+            <w:pPr>
+              <w:rPr>
+                <w:lang w:val="es-ES_tradnl"/>
+              </w:rPr>
+            </w:pPr>
+            <w:r>
+              <w:rPr>
+                <w:lang w:val="es-ES_tradnl"/>
+              </w:rPr>
+              <w:t>(</w:t>
+            </w:r>
+            <w:r>
+              <w:rPr>
+                <w:lang w:val="es-ES_tradnl"/>
+              </w:rPr>
+              <w:t>6</w:t>
+            </w:r>
+            <w:r>
+              <w:rPr>
+                <w:lang w:val="es-ES_tradnl"/>
+              </w:rPr>
+              <w:t>) en [1, 2, 3]</w:t>
+            </w:r>
+          </w:p>
+          <w:p>
+            <w:pPr>
+              <w:rPr>
+                <w:lang w:val="es-ES_tradnl"/>
+              </w:rPr>
+            </w:pPr>
+          </w:p>
+          <w:p>
+            <w:pPr>
+              <w:rPr>
+                <w:lang w:val="es-ES_tradnl"/>
+              </w:rPr>
+            </w:pPr>
+            <w:r>
+              <w:rPr>
+                <w:lang w:val="es-ES_tradnl"/>
+              </w:rPr>
+              <w:t>(1) en []</w:t>
+            </w:r>
+          </w:p>
+        </w:tc>
+      </w:tr>
+      <w:tr>
+        <w:tc>
+          <w:tcPr>
+            <w:tcW w:w="1229" w:type="dxa"/>
+          </w:tcPr>
+          <w:p>
+            <w:pPr>
+              <w:rPr>
+                <w:i/>
+                <w:iCs/>
+                <w:lang w:val="es-ES_tradnl"/>
+              </w:rPr>
+            </w:pPr>
+            <w:r>
+              <w:rPr>
+                <w:i/>
+                <w:iCs/>
+                <w:lang w:val="es-ES_tradnl"/>
+              </w:rPr>
+              <w:t>Add</w:t>
+            </w:r>
+          </w:p>
+        </w:tc>
+        <w:tc>
+          <w:tcPr>
+            <w:tcW w:w="1945" w:type="dxa"/>
+          </w:tcPr>
+          <w:p>
+            <w:pPr>
+              <w:rPr>
+                <w:lang w:val="es-ES_tradnl"/>
+              </w:rPr>
+            </w:pPr>
+            <w:r>
+              <w:rPr>
+                <w:lang w:val="es-ES_tradnl"/>
+              </w:rPr>
+              <w:t>Añade en lista vacía</w:t>
+            </w:r>
+          </w:p>
+          <w:p>
+            <w:pPr>
+              <w:rPr>
+                <w:lang w:val="es-ES_tradnl"/>
+              </w:rPr>
+            </w:pPr>
+          </w:p>
+          <w:p>
+            <w:pPr>
+              <w:rPr>
+                <w:lang w:val="es-ES_tradnl"/>
+              </w:rPr>
+            </w:pPr>
+            <w:r>
+              <w:rPr>
+                <w:lang w:val="es-ES_tradnl"/>
+              </w:rPr>
+              <w:t>Añade en lista con un elemento</w:t>
+            </w:r>
+          </w:p>
+          <w:p>
+            <w:pPr>
+              <w:rPr>
+                <w:lang w:val="es-ES_tradnl"/>
+              </w:rPr>
+            </w:pPr>
+          </w:p>
+          <w:p>
+            <w:pPr>
+              <w:rPr>
+                <w:lang w:val="es-ES_tradnl"/>
+              </w:rPr>
+            </w:pPr>
+            <w:r>
+              <w:rPr>
+                <w:lang w:val="es-ES_tradnl"/>
+              </w:rPr>
+              <w:t>Añade en lista con elementos</w:t>
+            </w:r>
+          </w:p>
+          <w:p>
+            <w:pPr>
+              <w:rPr>
+                <w:lang w:val="es-ES_tradnl"/>
+              </w:rPr>
+            </w:pPr>
+          </w:p>
+          <w:p>
+            <w:pPr>
+              <w:rPr>
+                <w:lang w:val="es-ES_tradnl"/>
+              </w:rPr>
+            </w:pPr>
+            <w:r>
+              <w:rPr>
+                <w:lang w:val="es-ES_tradnl"/>
+              </w:rPr>
+              <w:t>Añade elemento en medio de la lista</w:t>
+            </w:r>
+          </w:p>
+        </w:tc>
+        <w:tc>
+          <w:tcPr>
+            <w:tcW w:w="1916" w:type="dxa"/>
+          </w:tcPr>
+          <w:p>
+            <w:pPr>
+              <w:rPr>
+                <w:lang w:val="es-ES_tradnl"/>
+              </w:rPr>
+            </w:pPr>
+            <w:r>
+              <w:rPr>
+                <w:lang w:val="es-ES_tradnl"/>
+              </w:rPr>
+              <w:t>(1) en []</w:t>
+            </w:r>
+          </w:p>
+          <w:p>
+            <w:pPr>
+              <w:rPr>
+                <w:lang w:val="es-ES_tradnl"/>
+              </w:rPr>
+            </w:pPr>
+          </w:p>
+          <w:p>
+            <w:pPr>
+              <w:rPr>
+                <w:lang w:val="es-ES_tradnl"/>
+              </w:rPr>
+            </w:pPr>
+          </w:p>
+          <w:p>
+            <w:pPr>
+              <w:rPr>
+                <w:lang w:val="es-ES_tradnl"/>
+              </w:rPr>
+            </w:pPr>
+            <w:r>
+              <w:rPr>
+                <w:lang w:val="es-ES_tradnl"/>
+              </w:rPr>
+              <w:t>(</w:t>
+            </w:r>
+            <w:r>
+              <w:rPr>
+                <w:lang w:val="es-ES_tradnl"/>
+              </w:rPr>
+              <w:t>2</w:t>
+            </w:r>
+            <w:r>
+              <w:rPr>
+                <w:lang w:val="es-ES_tradnl"/>
+              </w:rPr>
+              <w:t>) en [</w:t>
+            </w:r>
+            <w:r>
+              <w:rPr>
+                <w:lang w:val="es-ES_tradnl"/>
+              </w:rPr>
+              <w:t>1</w:t>
+            </w:r>
+            <w:r>
+              <w:rPr>
+                <w:lang w:val="es-ES_tradnl"/>
+              </w:rPr>
+              <w:t>]</w:t>
+            </w:r>
+          </w:p>
+          <w:p>
+            <w:pPr>
+              <w:rPr>
+                <w:lang w:val="es-ES_tradnl"/>
+              </w:rPr>
+            </w:pPr>
+          </w:p>
+          <w:p>
+            <w:pPr>
+              <w:rPr>
+                <w:lang w:val="es-ES_tradnl"/>
+              </w:rPr>
+            </w:pPr>
+          </w:p>
+          <w:p>
+            <w:pPr>
+              <w:rPr>
+                <w:lang w:val="es-ES_tradnl"/>
+              </w:rPr>
+            </w:pPr>
+            <w:r>
+              <w:rPr>
+                <w:lang w:val="es-ES_tradnl"/>
+              </w:rPr>
+              <w:t>(</w:t>
+            </w:r>
+            <w:r>
+              <w:rPr>
+                <w:lang w:val="es-ES_tradnl"/>
+              </w:rPr>
+              <w:t>3</w:t>
+            </w:r>
+            <w:r>
+              <w:rPr>
+                <w:lang w:val="es-ES_tradnl"/>
+              </w:rPr>
+              <w:t>) en [</w:t>
+            </w:r>
+            <w:r>
+              <w:rPr>
+                <w:lang w:val="es-ES_tradnl"/>
+              </w:rPr>
+              <w:t>1, 2</w:t>
+            </w:r>
+            <w:r>
+              <w:rPr>
+                <w:lang w:val="es-ES_tradnl"/>
+              </w:rPr>
+              <w:t>]</w:t>
+            </w:r>
+          </w:p>
+          <w:p>
+            <w:pPr>
+              <w:rPr>
+                <w:lang w:val="es-ES_tradnl"/>
+              </w:rPr>
+            </w:pPr>
+          </w:p>
+          <w:p>
+            <w:pPr>
+              <w:rPr>
+                <w:lang w:val="es-ES_tradnl"/>
+              </w:rPr>
+            </w:pPr>
+          </w:p>
+          <w:p>
+            <w:pPr>
+              <w:rPr>
+                <w:lang w:val="es-ES_tradnl"/>
+              </w:rPr>
+            </w:pPr>
+            <w:r>
+              <w:rPr>
+                <w:lang w:val="es-ES_tradnl"/>
+              </w:rPr>
+              <w:t>(2) en [1, 3]</w:t>
+            </w:r>
+          </w:p>
+        </w:tc>
+        <w:tc>
+          <w:tcPr>
+            <w:tcW w:w="1815" w:type="dxa"/>
+          </w:tcPr>
+          <w:p>
+            <w:pPr>
+              <w:rPr>
+                <w:lang w:val="es-ES_tradnl"/>
+              </w:rPr>
+            </w:pPr>
+            <w:r>
+              <w:rPr>
+                <w:lang w:val="es-ES_tradnl"/>
+              </w:rPr>
+              <w:t>-</w:t>
+            </w:r>
+          </w:p>
+        </w:tc>
+        <w:tc>
+          <w:tcPr>
+            <w:tcW w:w="1815" w:type="dxa"/>
+          </w:tcPr>
+          <w:p>
+            <w:pPr>
+              <w:rPr>
+                <w:lang w:val="es-ES_tradnl"/>
+              </w:rPr>
+            </w:pPr>
+            <w:r>
+              <w:rPr>
+                <w:lang w:val="es-ES_tradnl"/>
+              </w:rPr>
+              <w:t>-</w:t>
+            </w:r>
+          </w:p>
+        </w:tc>
+      </w:tr>
+      <w:tr>
+        <w:tc>
+          <w:tcPr>
+            <w:tcW w:w="1229" w:type="dxa"/>
+          </w:tcPr>
+          <w:p>
+            <w:pPr>
+              <w:rPr>
+                <w:i/>
+                <w:iCs/>
+                <w:lang w:val="es-ES_tradnl"/>
+              </w:rPr>
+            </w:pPr>
+            <w:r>
+              <w:rPr>
+                <w:i/>
+                <w:iCs/>
+                <w:lang w:val="es-ES_tradnl"/>
+              </w:rPr>
+              <w:t>Remove</w:t>
+            </w:r>
+          </w:p>
+        </w:tc>
+        <w:tc>
+          <w:tcPr>
+            <w:tcW w:w="1945" w:type="dxa"/>
+          </w:tcPr>
+          <w:p>
+            <w:pPr>
+              <w:rPr>
+                <w:lang w:val="es-ES_tradnl"/>
+              </w:rPr>
+            </w:pPr>
+            <w:r>
+              <w:rPr>
+                <w:lang w:val="es-ES_tradnl"/>
+              </w:rPr>
+              <w:t>Índice válido en lista con elementos</w:t>
+            </w:r>
+          </w:p>
+          <w:p>
+            <w:pPr>
+              <w:rPr>
+                <w:lang w:val="es-ES_tradnl"/>
+              </w:rPr>
+            </w:pPr>
+          </w:p>
+          <w:p>
+            <w:pPr>
+              <w:rPr>
+                <w:lang w:val="es-ES_tradnl"/>
+              </w:rPr>
+            </w:pPr>
+            <w:r>
+              <w:rPr>
+                <w:lang w:val="es-ES_tradnl"/>
+              </w:rPr>
+              <w:t>Índice válido en lista con un elemento</w:t>
+            </w:r>
+          </w:p>
+        </w:tc>
+        <w:tc>
+          <w:tcPr>
+            <w:tcW w:w="1916" w:type="dxa"/>
+          </w:tcPr>
+          <w:p>
+            <w:pPr>
+              <w:rPr>
+                <w:lang w:val="es-ES_tradnl"/>
+              </w:rPr>
+            </w:pPr>
+            <w:r>
+              <w:rPr>
+                <w:lang w:val="es-ES_tradnl"/>
+              </w:rPr>
+              <w:t>(2) en [1, 2, 3]</w:t>
+            </w:r>
+          </w:p>
+          <w:p>
+            <w:pPr>
+              <w:rPr>
+                <w:lang w:val="es-ES_tradnl"/>
+              </w:rPr>
+            </w:pPr>
+          </w:p>
+          <w:p>
+            <w:pPr>
+              <w:rPr>
+                <w:lang w:val="es-ES_tradnl"/>
+              </w:rPr>
+            </w:pPr>
+          </w:p>
+          <w:p>
+            <w:pPr>
+              <w:rPr>
+                <w:lang w:val="es-ES_tradnl"/>
+              </w:rPr>
+            </w:pPr>
+          </w:p>
+          <w:p>
+            <w:pPr>
+              <w:rPr>
+                <w:lang w:val="es-ES_tradnl"/>
+              </w:rPr>
+            </w:pPr>
+            <w:r>
+              <w:rPr>
+                <w:lang w:val="es-ES_tradnl"/>
+              </w:rPr>
+              <w:t>(0) en [2]</w:t>
+            </w:r>
+          </w:p>
+        </w:tc>
+        <w:tc>
+          <w:tcPr>
+            <w:tcW w:w="1815" w:type="dxa"/>
+          </w:tcPr>
+          <w:p>
+            <w:pPr>
+              <w:rPr>
+                <w:lang w:val="es-ES_tradnl"/>
+              </w:rPr>
+            </w:pPr>
+            <w:r>
+              <w:rPr>
+                <w:lang w:val="es-ES_tradnl"/>
+              </w:rPr>
+              <w:t>Índice no válido</w:t>
+            </w:r>
+          </w:p>
+          <w:p>
+            <w:pPr>
+              <w:rPr>
+                <w:lang w:val="es-ES_tradnl"/>
+              </w:rPr>
+            </w:pPr>
+          </w:p>
+          <w:p>
+            <w:pPr>
+              <w:rPr>
+                <w:lang w:val="es-ES_tradnl"/>
+              </w:rPr>
+            </w:pPr>
+          </w:p>
+          <w:p>
+            <w:pPr>
+              <w:rPr>
+                <w:lang w:val="es-ES_tradnl"/>
+              </w:rPr>
+            </w:pPr>
+            <w:r>
+              <w:rPr>
+                <w:lang w:val="es-ES_tradnl"/>
+              </w:rPr>
+              <w:t>Índice en lista sin elementos</w:t>
+            </w:r>
+          </w:p>
+        </w:tc>
+        <w:tc>
+          <w:tcPr>
+            <w:tcW w:w="1815" w:type="dxa"/>
+          </w:tcPr>
+          <w:p>
+            <w:pPr>
+              <w:rPr>
+                <w:lang w:val="es-ES_tradnl"/>
+              </w:rPr>
+            </w:pPr>
+            <w:r>
+              <w:rPr>
+                <w:lang w:val="es-ES_tradnl"/>
+              </w:rPr>
+              <w:t>(-6) en [1, 2, 3]</w:t>
+            </w:r>
+          </w:p>
+          <w:p>
+            <w:pPr>
+              <w:rPr>
+                <w:lang w:val="es-ES_tradnl"/>
+              </w:rPr>
+            </w:pPr>
+            <w:r>
+              <w:rPr>
+                <w:lang w:val="es-ES_tradnl"/>
+              </w:rPr>
+              <w:t>(6) en [1, 2, 3]</w:t>
+            </w:r>
+          </w:p>
+          <w:p>
+            <w:pPr>
+              <w:rPr>
+                <w:lang w:val="es-ES_tradnl"/>
+              </w:rPr>
+            </w:pPr>
+          </w:p>
+          <w:p>
+            <w:pPr>
+              <w:rPr>
+                <w:lang w:val="es-ES_tradnl"/>
+              </w:rPr>
+            </w:pPr>
+            <w:r>
+              <w:rPr>
+                <w:lang w:val="es-ES_tradnl"/>
+              </w:rPr>
+              <w:t>(1) en []</w:t>
+            </w:r>
+          </w:p>
+        </w:tc>
+      </w:tr>
+      <w:tr>
+        <w:tc>
+          <w:tcPr>
+            <w:tcW w:w="1229" w:type="dxa"/>
+          </w:tcPr>
+          <w:p>
+            <w:pPr>
+              <w:rPr>
+                <w:i/>
+                <w:iCs/>
+                <w:lang w:val="es-ES_tradnl"/>
+              </w:rPr>
+            </w:pPr>
+            <w:r>
+              <w:rPr>
+                <w:i/>
+                <w:iCs/>
+                <w:lang w:val="es-ES_tradnl"/>
+              </w:rPr>
+              <w:t>size</w:t>
+            </w:r>
+          </w:p>
+        </w:tc>
+        <w:tc>
+          <w:tcPr>
+            <w:tcW w:w="1945" w:type="dxa"/>
+          </w:tcPr>
+          <w:p>
+            <w:pPr>
+              <w:rPr>
+                <w:lang w:val="es-ES_tradnl"/>
+              </w:rPr>
+            </w:pPr>
+            <w:r>
+              <w:rPr>
+                <w:lang w:val="es-ES_tradnl"/>
+              </w:rPr>
+              <w:t>Lista vacía</w:t>
+            </w:r>
+          </w:p>
+          <w:p>
+            <w:pPr>
+              <w:rPr>
+                <w:lang w:val="es-ES_tradnl"/>
+              </w:rPr>
+            </w:pPr>
+          </w:p>
+          <w:p>
+            <w:pPr>
+              <w:rPr>
+                <w:lang w:val="es-ES_tradnl"/>
+              </w:rPr>
+            </w:pPr>
+            <w:r>
+              <w:rPr>
+                <w:lang w:val="es-ES_tradnl"/>
+              </w:rPr>
+              <w:t>Lista no vacía</w:t>
+            </w:r>
+          </w:p>
+        </w:tc>
+        <w:tc>
+          <w:tcPr>
+            <w:tcW w:w="1916" w:type="dxa"/>
+          </w:tcPr>
+          <w:p>
+            <w:pPr>
+              <w:rPr>
+                <w:lang w:val="es-ES_tradnl"/>
+              </w:rPr>
+            </w:pPr>
+            <w:r>
+              <w:rPr>
+                <w:lang w:val="es-ES_tradnl"/>
+              </w:rPr>
+              <w:t>[]</w:t>
+            </w:r>
+          </w:p>
+          <w:p>
+            <w:pPr>
+              <w:rPr>
+                <w:lang w:val="es-ES_tradnl"/>
+              </w:rPr>
+            </w:pPr>
+          </w:p>
+          <w:p>
+            <w:pPr>
+              <w:rPr>
+                <w:lang w:val="es-ES_tradnl"/>
+              </w:rPr>
+            </w:pPr>
+            <w:r>
+              <w:rPr>
+                <w:lang w:val="es-ES_tradnl"/>
+              </w:rPr>
+              <w:t>[1, 2]</w:t>
+            </w:r>
+          </w:p>
+        </w:tc>
+        <w:tc>
+          <w:tcPr>
+            <w:tcW w:w="1815" w:type="dxa"/>
+          </w:tcPr>
+          <w:p>
+            <w:pPr>
+              <w:rPr>
+                <w:lang w:val="es-ES_tradnl"/>
+              </w:rPr>
+            </w:pPr>
+            <w:r>
+              <w:rPr>
+                <w:lang w:val="es-ES_tradnl"/>
+              </w:rPr>
+              <w:t>-</w:t>
+            </w:r>
+          </w:p>
+        </w:tc>
+        <w:tc>
+          <w:tcPr>
+            <w:tcW w:w="1815" w:type="dxa"/>
+          </w:tcPr>
+          <w:p>
+            <w:pPr>
+              <w:rPr>
+                <w:lang w:val="es-ES_tradnl"/>
+              </w:rPr>
+            </w:pPr>
+            <w:r>
+              <w:rPr>
+                <w:lang w:val="es-ES_tradnl"/>
+              </w:rPr>
+              <w:t>-</w:t>
+            </w:r>
+          </w:p>
+        </w:tc>
+      </w:tr>
+      <w:tr>
+        <w:tc>
+          <w:tcPr>
+            <w:tcW w:w="1229" w:type="dxa"/>
+          </w:tcPr>
+          <w:p>
+            <w:pPr>
+              <w:rPr>
+                <w:i/>
+                <w:iCs/>
+                <w:lang w:val="es-ES_tradnl"/>
+              </w:rPr>
+            </w:pPr>
+            <w:r>
+              <w:rPr>
+                <w:i/>
+                <w:iCs/>
+                <w:lang w:val="es-ES_tradnl"/>
+              </w:rPr>
+              <w:t>clear</w:t>
+            </w:r>
+          </w:p>
+        </w:tc>
+        <w:tc>
+          <w:tcPr>
+            <w:tcW w:w="1945" w:type="dxa"/>
+          </w:tcPr>
+          <w:p>
+            <w:pPr>
+              <w:rPr>
+                <w:lang w:val="es-ES_tradnl"/>
+              </w:rPr>
+            </w:pPr>
+            <w:r>
+              <w:rPr>
+                <w:lang w:val="es-ES_tradnl"/>
+              </w:rPr>
+              <w:t>Lista vacía</w:t>
+            </w:r>
+          </w:p>
+          <w:p>
+            <w:pPr>
+              <w:rPr>
+                <w:lang w:val="es-ES_tradnl"/>
+              </w:rPr>
+            </w:pPr>
+          </w:p>
+          <w:p>
+            <w:pPr>
+              <w:rPr>
+                <w:lang w:val="es-ES_tradnl"/>
+              </w:rPr>
+            </w:pPr>
+            <w:r>
+              <w:rPr>
+                <w:lang w:val="es-ES_tradnl"/>
+              </w:rPr>
+              <w:t>Lista no vacía</w:t>
+            </w:r>
+          </w:p>
+        </w:tc>
+        <w:tc>
+          <w:tcPr>
+            <w:tcW w:w="1916" w:type="dxa"/>
+          </w:tcPr>
+          <w:p>
+            <w:pPr>
+              <w:rPr>
+                <w:lang w:val="es-ES_tradnl"/>
+              </w:rPr>
+            </w:pPr>
+            <w:r>
+              <w:rPr>
+                <w:lang w:val="es-ES_tradnl"/>
+              </w:rPr>
+              <w:lastRenderedPageBreak/>
+              <w:t>[]</w:t>
+            </w:r>
+          </w:p>
+          <w:p>
+            <w:pPr>
+              <w:rPr>
+                <w:lang w:val="es-ES_tradnl"/>
+              </w:rPr>
+            </w:pPr>
+          </w:p>
+          <w:p>
+            <w:pPr>
+              <w:rPr>
+                <w:lang w:val="es-ES_tradnl"/>
+              </w:rPr>
+            </w:pPr>
+            <w:r>
+              <w:rPr>
+                <w:lang w:val="es-ES_tradnl"/>
+              </w:rPr>
+              <w:t>[1, 2]</w:t>
+            </w:r>
+          </w:p>
+        </w:tc>
+        <w:tc>
+          <w:tcPr>
+            <w:tcW w:w="1815" w:type="dxa"/>
+          </w:tcPr>
+          <w:p>
+            <w:pPr>
+              <w:rPr>
+                <w:lang w:val="es-ES_tradnl"/>
+              </w:rPr>
+            </w:pPr>
+            <w:r>
+              <w:rPr>
+                <w:lang w:val="es-ES_tradnl"/>
+              </w:rPr>
+              <w:lastRenderedPageBreak/>
+              <w:t>-</w:t>
+            </w:r>
+          </w:p>
+        </w:tc>
+        <w:tc>
+          <w:tcPr>
+            <w:tcW w:w="1815" w:type="dxa"/>
+          </w:tcPr>
+          <w:p>
+            <w:pPr>
+              <w:rPr>
+                <w:lang w:val="es-ES_tradnl"/>
+              </w:rPr>
+            </w:pPr>
+            <w:r>
+              <w:rPr>
+                <w:lang w:val="es-ES_tradnl"/>
+              </w:rPr>
+              <w:t>-</w:t>
+            </w:r>
+          </w:p>
+        </w:tc>
+      </w:tr>
+    </w:tbl>
+    <w:p>
+      <w:pPr>
+        <w:rPr>
+          <w:lang w:val="es-ES_tradnl"/>
+        </w:rPr>
+      </w:pPr>
     </w:p>
     <w:p>
       <w:pPr>
-        <w:rPr>
-          <w:lang w:val="es-ES_tradnl"/>
-        </w:rPr>
-      </w:pPr>
+        <w:pStyle w:val="Ttulo3"/>
+        <w:rPr>
+          <w:lang w:val="es-ES_tradnl"/>
+        </w:rPr>
+      </w:pPr>
+      <w:r>
+        <w:rPr>
+          <w:lang w:val="es-ES_tradnl"/>
+        </w:rPr>
+        <w:t xml:space="preserve">Errores </w:t>
+      </w:r>
+      <w:r>
+        <w:rPr>
+          <w:lang w:val="es-ES_tradnl"/>
+        </w:rPr>
+        <w:t>tras la ejecución con el jar</w:t>
+      </w:r>
+    </w:p>
+    <w:p>
+      <w:pPr>
+        <w:pStyle w:val="Prrafodelista"/>
+        <w:numPr>
+          <w:ilvl w:val="0"/>
+          <w:numId w:val="29"/>
+        </w:numPr>
+        <w:rPr>
+          <w:lang w:val="es-ES_tradnl"/>
+        </w:rPr>
+      </w:pPr>
+      <w:r>
+        <w:rPr>
+          <w:lang w:val="es-ES_tradnl"/>
+        </w:rPr>
+        <w:t>Se ha detectado un error en el método remove cuando se intenta eliminar un valor en una lista con un elemento</w:t>
+      </w:r>
+    </w:p>
+    <w:p>
+      <w:pPr>
+        <w:pStyle w:val="Prrafodelista"/>
+        <w:numPr>
+          <w:ilvl w:val="0"/>
+          <w:numId w:val="29"/>
+        </w:numPr>
+        <w:rPr>
+          <w:lang w:val="es-ES_tradnl"/>
+        </w:rPr>
+      </w:pPr>
+      <w:r>
+        <w:rPr>
+          <w:lang w:val="es-ES_tradnl"/>
+        </w:rPr>
+        <w:t>Se ha detectado un error en el método clear cuando la lista no está vacía</w:t>
+      </w:r>
+    </w:p>
+    <w:p>
+      <w:pPr>
+        <w:rPr>
+          <w:lang w:val="es-ES_tradnl"/>
+        </w:rPr>
+      </w:pPr>
+    </w:p>
+    <w:p>
+      <w:pPr>
+        <w:rPr>
+          <w:lang w:val="es-ES_tradnl"/>
+        </w:rPr>
+      </w:pPr>
+      <w:r>
+        <w:rPr>
+          <w:lang w:val="es-ES_tradnl"/>
+        </w:rPr>
+        <w:t>Luego de la ejecución de las pruebas con el jar, se procedió a ejecutar las pruebas con el código proporcionado por el docente, dejando comentada la dependencia Maven del jar.</w:t>
+      </w:r>
     </w:p>
     <w:sectPr>
       <w:headerReference w:type="even" r:id="rId8"/>
@@ -7336,6 +8547,119 @@
     </w:lvl>
   </w:abstractNum>
   <w:abstractNum w:abstractNumId="22" w15:restartNumberingAfterBreak="0">
+    <w:nsid w:val="6B4E4BB8"/>
+    <w:multiLevelType w:val="hybridMultilevel"/>
+    <w:tmpl w:val="4FBAF240"/>
+    <w:lvl w:ilvl="0" w:tplc="0C0A0001">
+      <w:start w:val="1"/>
+      <w:numFmt w:val="bullet"/>
+      <w:lvlText w:val=""/>
+      <w:lvlJc w:val="left"/>
+      <w:pPr>
+        <w:ind w:left="720" w:hanging="360"/>
+      </w:pPr>
+      <w:rPr>
+        <w:rFonts w:ascii="Symbol" w:hAnsi="Symbol" w:hint="default"/>
+      </w:rPr>
+    </w:lvl>
+    <w:lvl w:ilvl="1" w:tplc="0C0A0003" w:tentative="1">
+      <w:start w:val="1"/>
+      <w:numFmt w:val="bullet"/>
+      <w:lvlText w:val="o"/>
+      <w:lvlJc w:val="left"/>
+      <w:pPr>
+        <w:ind w:left="1440" w:hanging="360"/>
+      </w:pPr>
+      <w:rPr>
+        <w:rFonts w:ascii="Courier New" w:hAnsi="Courier New" w:cs="Courier New" w:hint="default"/>
+      </w:rPr>
+    </w:lvl>
+    <w:lvl w:ilvl="2" w:tplc="0C0A0005" w:tentative="1">
+      <w:start w:val="1"/>
+      <w:numFmt w:val="bullet"/>
+      <w:lvlText w:val=""/>
+      <w:lvlJc w:val="left"/>
+      <w:pPr>
+        <w:ind w:left="2160" w:hanging="360"/>
+      </w:pPr>
+      <w:rPr>
+        <w:rFonts w:ascii="Wingdings" w:hAnsi="Wingdings" w:hint="default"/>
+      </w:rPr>
+    </w:lvl>
+    <w:lvl w:ilvl="3" w:tplc="0C0A0001" w:tentative="1">
+      <w:start w:val="1"/>
+      <w:numFmt w:val="bullet"/>
+      <w:lvlText w:val=""/>
+      <w:lvlJc w:val="left"/>
+      <w:pPr>
+        <w:ind w:left="2880" w:hanging="360"/>
+      </w:pPr>
+      <w:rPr>
+        <w:rFonts w:ascii="Symbol" w:hAnsi="Symbol" w:hint="default"/>
+      </w:rPr>
+    </w:lvl>
+    <w:lvl w:ilvl="4" w:tplc="0C0A0003" w:tentative="1">
+      <w:start w:val="1"/>
+      <w:numFmt w:val="bullet"/>
+      <w:lvlText w:val="o"/>
+      <w:lvlJc w:val="left"/>
+      <w:pPr>
+        <w:ind w:left="3600" w:hanging="360"/>
+      </w:pPr>
+      <w:rPr>
+        <w:rFonts w:ascii="Courier New" w:hAnsi="Courier New" w:cs="Courier New" w:hint="default"/>
+      </w:rPr>
+    </w:lvl>
+    <w:lvl w:ilvl="5" w:tplc="0C0A0005" w:tentative="1">
+      <w:start w:val="1"/>
+      <w:numFmt w:val="bullet"/>
+      <w:lvlText w:val=""/>
+      <w:lvlJc w:val="left"/>
+      <w:pPr>
+        <w:ind w:left="4320" w:hanging="360"/>
+      </w:pPr>
+      <w:rPr>
+        <w:rFonts w:ascii="Wingdings" w:hAnsi="Wingdings" w:hint="default"/>
+      </w:rPr>
+    </w:lvl>
+    <w:lvl w:ilvl="6" w:tplc="0C0A0001" w:tentative="1">
+      <w:start w:val="1"/>
+      <w:numFmt w:val="bullet"/>
+      <w:lvlText w:val=""/>
+      <w:lvlJc w:val="left"/>
+      <w:pPr>
+        <w:ind w:left="5040" w:hanging="360"/>
+      </w:pPr>
+      <w:rPr>
+        <w:rFonts w:ascii="Symbol" w:hAnsi="Symbol" w:hint="default"/>
+      </w:rPr>
+    </w:lvl>
+    <w:lvl w:ilvl="7" w:tplc="0C0A0003" w:tentative="1">
+      <w:start w:val="1"/>
+      <w:numFmt w:val="bullet"/>
+      <w:lvlText w:val="o"/>
+      <w:lvlJc w:val="left"/>
+      <w:pPr>
+        <w:ind w:left="5760" w:hanging="360"/>
+      </w:pPr>
+      <w:rPr>
+        <w:rFonts w:ascii="Courier New" w:hAnsi="Courier New" w:cs="Courier New" w:hint="default"/>
+      </w:rPr>
+    </w:lvl>
+    <w:lvl w:ilvl="8" w:tplc="0C0A0005" w:tentative="1">
+      <w:start w:val="1"/>
+      <w:numFmt w:val="bullet"/>
+      <w:lvlText w:val=""/>
+      <w:lvlJc w:val="left"/>
+      <w:pPr>
+        <w:ind w:left="6480" w:hanging="360"/>
+      </w:pPr>
+      <w:rPr>
+        <w:rFonts w:ascii="Wingdings" w:hAnsi="Wingdings" w:hint="default"/>
+      </w:rPr>
+    </w:lvl>
+  </w:abstractNum>
+  <w:abstractNum w:abstractNumId="23" w15:restartNumberingAfterBreak="0">
     <w:nsid w:val="700D03B5"/>
     <w:multiLevelType w:val="hybridMultilevel"/>
     <w:tmpl w:val="37ECB452"/>
@@ -7424,7 +8748,7 @@
       </w:pPr>
     </w:lvl>
   </w:abstractNum>
-  <w:abstractNum w:abstractNumId="23" w15:restartNumberingAfterBreak="0">
+  <w:abstractNum w:abstractNumId="24" w15:restartNumberingAfterBreak="0">
     <w:nsid w:val="73F97494"/>
     <w:multiLevelType w:val="hybridMultilevel"/>
     <w:tmpl w:val="C68A3A82"/>
@@ -7513,7 +8837,7 @@
       </w:pPr>
     </w:lvl>
   </w:abstractNum>
-  <w:abstractNum w:abstractNumId="24" w15:restartNumberingAfterBreak="0">
+  <w:abstractNum w:abstractNumId="25" w15:restartNumberingAfterBreak="0">
     <w:nsid w:val="7DE76DE3"/>
     <w:multiLevelType w:val="hybridMultilevel"/>
     <w:tmpl w:val="BECAD950"/>
@@ -7627,19 +8951,19 @@
     <w:abstractNumId w:val="16"/>
   </w:num>
   <w:num w:numId="9">
-    <w:abstractNumId w:val="23"/>
+    <w:abstractNumId w:val="24"/>
   </w:num>
   <w:num w:numId="10">
     <w:abstractNumId w:val="2"/>
   </w:num>
   <w:num w:numId="11">
-    <w:abstractNumId w:val="22"/>
+    <w:abstractNumId w:val="23"/>
   </w:num>
   <w:num w:numId="12">
     <w:abstractNumId w:val="3"/>
   </w:num>
   <w:num w:numId="13">
-    <w:abstractNumId w:val="24"/>
+    <w:abstractNumId w:val="25"/>
   </w:num>
   <w:num w:numId="14">
     <w:abstractNumId w:val="20"/>
@@ -7690,7 +9014,7 @@
     </w:lvlOverride>
   </w:num>
   <w:num w:numId="21">
-    <w:abstractNumId w:val="22"/>
+    <w:abstractNumId w:val="23"/>
     <w:lvlOverride w:ilvl="0">
       <w:startOverride w:val="1"/>
     </w:lvlOverride>
@@ -7739,6 +9063,9 @@
   </w:num>
   <w:num w:numId="28">
     <w:abstractNumId w:val="13"/>
+  </w:num>
+  <w:num w:numId="29">
+    <w:abstractNumId w:val="22"/>
   </w:num>
 </w:numbering>
 </file>
@@ -8218,6 +9545,7 @@
   <w:style w:type="character" w:default="1" w:styleId="Fuentedeprrafopredeter">
     <w:name w:val="Default Paragraph Font"/>
     <w:uiPriority w:val="1"/>
+    <w:semiHidden/>
     <w:unhideWhenUsed/>
   </w:style>
   <w:style w:type="table" w:default="1" w:styleId="Tablanormal">

</xml_diff>